<commit_message>
Fix laporan BAB II perubahan metode pengujian ke SUS
Signed-off-by: Syifa' Ul Haq M <syifaulhaq80@gmail.com>
</commit_message>
<xml_diff>
--- a/Laporan/SKRIPSI/BAB II.docx
+++ b/Laporan/SKRIPSI/BAB II.docx
@@ -1616,248 +1616,1135 @@
       <w:pPr>
         <w:pStyle w:val="Heading3"/>
         <w:rPr>
-          <w:color w:val="auto"/>
-          <w:lang w:val="en-US"/>
-        </w:rPr>
-      </w:pPr>
-      <w:r>
-        <w:rPr>
-          <w:color w:val="auto"/>
-          <w:lang w:val="en-US"/>
-        </w:rPr>
-        <w:t>UAT</w:t>
-      </w:r>
-    </w:p>
-    <w:p>
-      <w:pPr>
-        <w:ind w:firstLine="720"/>
-        <w:rPr>
-          <w:lang w:val="en-US"/>
-        </w:rPr>
-      </w:pPr>
-      <w:r>
-        <w:rPr>
           <w:i/>
           <w:iCs/>
-          <w:lang w:val="en-US"/>
-        </w:rPr>
-        <w:t>User Acceptance Test</w:t>
-      </w:r>
+          <w:color w:val="auto"/>
+          <w:lang w:val="en-US"/>
+        </w:rPr>
+      </w:pPr>
       <w:r>
         <w:rPr>
           <w:i/>
           <w:iCs/>
-          <w:lang w:val="en-US"/>
-        </w:rPr>
-        <w:t xml:space="preserve"> </w:t>
-      </w:r>
-      <w:r>
-        <w:rPr>
-          <w:lang w:val="en-US"/>
-        </w:rPr>
-        <w:t xml:space="preserve">(UAT) atau uji penerimaan pengguna yaitu suatu proses pengujian oleh pengguna yang dimaksudkan untuk menghasilkan dokumen yang dijadikan bukti bahwa perangkat lunak yang dikembangkan telah dapat diterima oleh pengguna apabila hasil pengujian sudah bisa dianggap memenuhi kebutuhan dari pengguna. Proses UAT didasarkan pada dokumen </w:t>
+          <w:color w:val="auto"/>
+          <w:lang w:val="en-US"/>
+        </w:rPr>
+        <w:t xml:space="preserve">System </w:t>
       </w:r>
       <w:r>
         <w:rPr>
           <w:i/>
           <w:iCs/>
-          <w:lang w:val="en-US"/>
-        </w:rPr>
-        <w:t>requirement</w:t>
-      </w:r>
-      <w:r>
-        <w:rPr>
-          <w:lang w:val="en-US"/>
-        </w:rPr>
-        <w:t xml:space="preserve"> yang disepakati bersama (Nurdin &amp; Hermawan, 2017).</w:t>
-      </w:r>
-    </w:p>
-    <w:p>
-      <w:pPr>
-        <w:pStyle w:val="ListParagraph"/>
-        <w:numPr>
-          <w:ilvl w:val="0"/>
-          <w:numId w:val="6"/>
-        </w:numPr>
-        <w:rPr>
-          <w:vanish/>
-          <w:color w:val="auto"/>
-          <w:lang w:val="en-US"/>
-        </w:rPr>
-      </w:pPr>
-    </w:p>
-    <w:p>
-      <w:pPr>
-        <w:pStyle w:val="ListParagraph"/>
-        <w:numPr>
-          <w:ilvl w:val="0"/>
-          <w:numId w:val="6"/>
-        </w:numPr>
-        <w:rPr>
-          <w:vanish/>
-          <w:color w:val="auto"/>
-          <w:lang w:val="en-US"/>
-        </w:rPr>
-      </w:pPr>
-    </w:p>
-    <w:p>
-      <w:pPr>
-        <w:pStyle w:val="ListParagraph"/>
-        <w:numPr>
-          <w:ilvl w:val="1"/>
-          <w:numId w:val="6"/>
-        </w:numPr>
-        <w:rPr>
-          <w:vanish/>
-          <w:color w:val="auto"/>
-          <w:lang w:val="en-US"/>
-        </w:rPr>
-      </w:pPr>
-    </w:p>
-    <w:p>
-      <w:pPr>
-        <w:pStyle w:val="ListParagraph"/>
-        <w:numPr>
-          <w:ilvl w:val="1"/>
-          <w:numId w:val="6"/>
-        </w:numPr>
-        <w:rPr>
-          <w:vanish/>
-          <w:color w:val="auto"/>
-          <w:lang w:val="en-US"/>
-        </w:rPr>
-      </w:pPr>
-    </w:p>
-    <w:p>
-      <w:pPr>
-        <w:pStyle w:val="ListParagraph"/>
-        <w:numPr>
-          <w:ilvl w:val="1"/>
-          <w:numId w:val="6"/>
-        </w:numPr>
-        <w:rPr>
-          <w:vanish/>
-          <w:color w:val="auto"/>
-          <w:lang w:val="en-US"/>
-        </w:rPr>
-      </w:pPr>
-    </w:p>
-    <w:p>
-      <w:pPr>
-        <w:pStyle w:val="ListParagraph"/>
-        <w:numPr>
-          <w:ilvl w:val="1"/>
-          <w:numId w:val="6"/>
-        </w:numPr>
-        <w:rPr>
-          <w:vanish/>
-          <w:color w:val="auto"/>
-          <w:lang w:val="en-US"/>
-        </w:rPr>
-      </w:pPr>
-    </w:p>
-    <w:p>
-      <w:pPr>
-        <w:pStyle w:val="ListParagraph"/>
-        <w:numPr>
-          <w:ilvl w:val="1"/>
-          <w:numId w:val="6"/>
-        </w:numPr>
-        <w:rPr>
-          <w:vanish/>
-          <w:color w:val="auto"/>
-          <w:lang w:val="en-US"/>
-        </w:rPr>
-      </w:pPr>
-    </w:p>
-    <w:p>
-      <w:pPr>
-        <w:pStyle w:val="ListParagraph"/>
-        <w:numPr>
-          <w:ilvl w:val="1"/>
-          <w:numId w:val="6"/>
-        </w:numPr>
-        <w:rPr>
-          <w:vanish/>
-          <w:color w:val="auto"/>
-          <w:lang w:val="en-US"/>
-        </w:rPr>
-      </w:pPr>
-    </w:p>
-    <w:p>
-      <w:pPr>
-        <w:pStyle w:val="ListParagraph"/>
-        <w:numPr>
-          <w:ilvl w:val="1"/>
-          <w:numId w:val="6"/>
-        </w:numPr>
-        <w:rPr>
-          <w:vanish/>
-          <w:color w:val="auto"/>
-          <w:lang w:val="en-US"/>
-        </w:rPr>
-      </w:pPr>
-    </w:p>
-    <w:p>
-      <w:pPr>
-        <w:pStyle w:val="ListParagraph"/>
-        <w:numPr>
-          <w:ilvl w:val="1"/>
-          <w:numId w:val="6"/>
-        </w:numPr>
-        <w:rPr>
-          <w:vanish/>
-          <w:color w:val="auto"/>
-          <w:lang w:val="en-US"/>
-        </w:rPr>
-      </w:pPr>
-    </w:p>
-    <w:p>
-      <w:pPr>
-        <w:pStyle w:val="ListParagraph"/>
-        <w:numPr>
-          <w:ilvl w:val="2"/>
-          <w:numId w:val="6"/>
-        </w:numPr>
-        <w:ind w:left="567"/>
+          <w:color w:val="auto"/>
+          <w:lang w:val="en-US"/>
+        </w:rPr>
+        <w:t>U</w:t>
+      </w:r>
+      <w:r>
+        <w:rPr>
+          <w:i/>
+          <w:iCs/>
+          <w:color w:val="auto"/>
+          <w:lang w:val="en-US"/>
+        </w:rPr>
+        <w:t>sability Scale</w:t>
+      </w:r>
+    </w:p>
+    <w:p>
+      <w:pPr>
+        <w:ind w:left="63" w:firstLine="657"/>
+        <w:rPr>
+          <w:color w:val="auto"/>
+        </w:rPr>
+      </w:pPr>
+      <w:r>
+        <w:rPr>
+          <w:i/>
+          <w:iCs/>
+          <w:color w:val="auto"/>
+        </w:rPr>
+        <w:t>System Usability Scale</w:t>
+      </w:r>
+      <w:r>
+        <w:rPr>
+          <w:color w:val="auto"/>
+        </w:rPr>
+        <w:t xml:space="preserve"> (SUS) merupakan sebuah kuesioner dengan acuan </w:t>
+      </w:r>
+      <w:r>
+        <w:rPr>
+          <w:i/>
+          <w:iCs/>
+          <w:color w:val="auto"/>
+        </w:rPr>
+        <w:t>standard usability questionnaires</w:t>
+      </w:r>
+      <w:r>
+        <w:rPr>
+          <w:color w:val="auto"/>
+        </w:rPr>
+        <w:t xml:space="preserve"> yang dapat digunakan untuk mengukur kepuasan dari penggunaan dan dapat digunakan secara cepat dan terpercaya. Menurut Sauro (2011) dan Kortum &amp; Miller (2009) menjelaskan bahwa </w:t>
+      </w:r>
+      <w:r>
+        <w:rPr>
+          <w:i/>
+          <w:iCs/>
+          <w:color w:val="auto"/>
+        </w:rPr>
+        <w:t>System Usability Scale</w:t>
+      </w:r>
+      <w:r>
+        <w:rPr>
+          <w:color w:val="auto"/>
+        </w:rPr>
+        <w:t xml:space="preserve"> (SUS) banyak digunakan sebagai tools untuk mengukur </w:t>
+      </w:r>
+      <w:r>
+        <w:rPr>
+          <w:i/>
+          <w:iCs/>
+          <w:color w:val="auto"/>
+        </w:rPr>
+        <w:t>usability</w:t>
+      </w:r>
+      <w:r>
+        <w:rPr>
+          <w:color w:val="auto"/>
+        </w:rPr>
+        <w:t xml:space="preserve"> secara efektif pada berbagai produk serta aplikasi. Menurut Ependi et al (2019) menjelaskan bahwa kuesioner SUS memiliki</w:t>
+      </w:r>
+      <w:r>
+        <w:rPr>
+          <w:color w:val="auto"/>
+        </w:rPr>
+        <w:t xml:space="preserve"> </w:t>
+      </w:r>
+      <w:r>
+        <w:rPr>
+          <w:color w:val="auto"/>
+        </w:rPr>
+        <w:t xml:space="preserve">keunggulan berupa skala </w:t>
+      </w:r>
+      <w:r>
+        <w:rPr>
+          <w:color w:val="auto"/>
+        </w:rPr>
+        <w:lastRenderedPageBreak/>
+        <w:t xml:space="preserve">pengujian yang mudah dimengerti oleh responden, dapat dilakukan dengan jumlah sampel yang relatif kecil tetapi tetap dapat memberikan hasil yang dapat diandal kan, dapat dilakukan secara efektif karena dapat membedakan antara perangkan lunak yang mampu digunakan ataupun tidak, serta melibatkan </w:t>
+      </w:r>
+      <w:r>
+        <w:rPr>
+          <w:i/>
+          <w:iCs/>
+          <w:color w:val="auto"/>
+        </w:rPr>
+        <w:t>end user</w:t>
+      </w:r>
+      <w:r>
+        <w:rPr>
+          <w:color w:val="auto"/>
+        </w:rPr>
+        <w:t>.</w:t>
+      </w:r>
+    </w:p>
+    <w:p>
+      <w:pPr>
+        <w:ind w:left="63" w:firstLine="657"/>
+        <w:rPr>
+          <w:color w:val="auto"/>
+        </w:rPr>
+      </w:pPr>
+      <w:r>
+        <w:rPr>
+          <w:i/>
+          <w:iCs/>
+          <w:color w:val="auto"/>
+        </w:rPr>
+        <w:t>System Usability Scale</w:t>
+      </w:r>
+      <w:r>
+        <w:rPr>
+          <w:color w:val="auto"/>
+        </w:rPr>
+        <w:t xml:space="preserve"> (SUS) memiliki 10 jenis pertanyaan dengan menggunakan skala likert yang berfungsi untuk mengukur persepsi pengguna dalam menggunakan suatu sistem atau produk (Lewis, 2018; Brooke, 1995). Berikut merupakan deskripsi pertanyaan pada </w:t>
+      </w:r>
+      <w:r>
+        <w:rPr>
+          <w:i/>
+          <w:iCs/>
+          <w:color w:val="auto"/>
+        </w:rPr>
+        <w:t>System Usability Scale</w:t>
+      </w:r>
+      <w:r>
+        <w:rPr>
+          <w:color w:val="auto"/>
+        </w:rPr>
+        <w:t xml:space="preserve"> (SUS) </w:t>
+      </w:r>
+      <w:r>
+        <w:rPr>
+          <w:color w:val="auto"/>
+          <w:highlight w:val="yellow"/>
+        </w:rPr>
+        <w:t>pada Tabel</w:t>
+      </w:r>
+      <w:r>
+        <w:rPr>
+          <w:color w:val="auto"/>
+        </w:rPr>
+        <w:t xml:space="preserve"> </w:t>
+      </w:r>
+    </w:p>
+    <w:p>
+      <w:pPr>
+        <w:ind w:left="63" w:firstLine="657"/>
+        <w:rPr>
+          <w:color w:val="auto"/>
+          <w:lang w:val="en-US"/>
+        </w:rPr>
+      </w:pPr>
+    </w:p>
+    <w:tbl>
+      <w:tblPr>
+        <w:tblStyle w:val="TableGrid"/>
+        <w:tblW w:w="0" w:type="auto"/>
+        <w:tblInd w:w="63" w:type="dxa"/>
+        <w:tblLook w:val="04A0" w:firstRow="1" w:lastRow="0" w:firstColumn="1" w:lastColumn="0" w:noHBand="0" w:noVBand="1"/>
+      </w:tblPr>
+      <w:tblGrid>
+        <w:gridCol w:w="650"/>
+        <w:gridCol w:w="8467"/>
+      </w:tblGrid>
+      <w:tr>
+        <w:trPr>
+          <w:trHeight w:val="241"/>
+        </w:trPr>
+        <w:tc>
+          <w:tcPr>
+            <w:tcW w:w="650" w:type="dxa"/>
+            <w:vAlign w:val="center"/>
+          </w:tcPr>
+          <w:p>
+            <w:pPr>
+              <w:spacing w:line="240" w:lineRule="auto"/>
+              <w:ind w:firstLine="0"/>
+              <w:jc w:val="center"/>
+              <w:rPr>
+                <w:b/>
+                <w:bCs/>
+                <w:color w:val="auto"/>
+                <w:sz w:val="24"/>
+                <w:szCs w:val="24"/>
+                <w:lang w:val="en-US"/>
+              </w:rPr>
+            </w:pPr>
+            <w:r>
+              <w:rPr>
+                <w:b/>
+                <w:bCs/>
+                <w:color w:val="auto"/>
+                <w:sz w:val="24"/>
+                <w:szCs w:val="24"/>
+                <w:lang w:val="en-US"/>
+              </w:rPr>
+              <w:t>No.</w:t>
+            </w:r>
+          </w:p>
+        </w:tc>
+        <w:tc>
+          <w:tcPr>
+            <w:tcW w:w="8467" w:type="dxa"/>
+            <w:vAlign w:val="center"/>
+          </w:tcPr>
+          <w:p>
+            <w:pPr>
+              <w:spacing w:line="240" w:lineRule="auto"/>
+              <w:ind w:firstLine="0"/>
+              <w:jc w:val="left"/>
+              <w:rPr>
+                <w:b/>
+                <w:bCs/>
+                <w:color w:val="auto"/>
+                <w:sz w:val="24"/>
+                <w:szCs w:val="24"/>
+                <w:lang w:val="en-US"/>
+              </w:rPr>
+            </w:pPr>
+            <w:r>
+              <w:rPr>
+                <w:b/>
+                <w:bCs/>
+                <w:color w:val="auto"/>
+                <w:sz w:val="24"/>
+                <w:szCs w:val="24"/>
+                <w:lang w:val="en-US"/>
+              </w:rPr>
+              <w:t>Pertanyaan</w:t>
+            </w:r>
+          </w:p>
+        </w:tc>
+      </w:tr>
+      <w:tr>
+        <w:tc>
+          <w:tcPr>
+            <w:tcW w:w="650" w:type="dxa"/>
+            <w:vAlign w:val="center"/>
+          </w:tcPr>
+          <w:p>
+            <w:pPr>
+              <w:spacing w:line="240" w:lineRule="auto"/>
+              <w:ind w:firstLine="0"/>
+              <w:jc w:val="center"/>
+              <w:rPr>
+                <w:b/>
+                <w:bCs/>
+                <w:color w:val="auto"/>
+                <w:sz w:val="24"/>
+                <w:szCs w:val="24"/>
+                <w:lang w:val="en-US"/>
+              </w:rPr>
+            </w:pPr>
+            <w:r>
+              <w:rPr>
+                <w:b/>
+                <w:bCs/>
+                <w:color w:val="auto"/>
+                <w:sz w:val="24"/>
+                <w:szCs w:val="24"/>
+                <w:lang w:val="en-US"/>
+              </w:rPr>
+              <w:t>1</w:t>
+            </w:r>
+          </w:p>
+        </w:tc>
+        <w:tc>
+          <w:tcPr>
+            <w:tcW w:w="8467" w:type="dxa"/>
+            <w:vAlign w:val="center"/>
+          </w:tcPr>
+          <w:p>
+            <w:pPr>
+              <w:spacing w:line="240" w:lineRule="auto"/>
+              <w:ind w:firstLine="0"/>
+              <w:jc w:val="left"/>
+              <w:rPr>
+                <w:color w:val="auto"/>
+              </w:rPr>
+            </w:pPr>
+            <w:r>
+              <w:rPr>
+                <w:color w:val="auto"/>
+              </w:rPr>
+              <w:t>Saya berpikir akan menggunakan sistem ini lagi.</w:t>
+            </w:r>
+          </w:p>
+        </w:tc>
+      </w:tr>
+      <w:tr>
+        <w:tc>
+          <w:tcPr>
+            <w:tcW w:w="650" w:type="dxa"/>
+            <w:vAlign w:val="center"/>
+          </w:tcPr>
+          <w:p>
+            <w:pPr>
+              <w:spacing w:line="240" w:lineRule="auto"/>
+              <w:ind w:firstLine="0"/>
+              <w:jc w:val="center"/>
+              <w:rPr>
+                <w:b/>
+                <w:bCs/>
+                <w:color w:val="auto"/>
+                <w:sz w:val="24"/>
+                <w:szCs w:val="24"/>
+                <w:lang w:val="en-US"/>
+              </w:rPr>
+            </w:pPr>
+            <w:r>
+              <w:rPr>
+                <w:b/>
+                <w:bCs/>
+                <w:color w:val="auto"/>
+                <w:sz w:val="24"/>
+                <w:szCs w:val="24"/>
+                <w:lang w:val="en-US"/>
+              </w:rPr>
+              <w:t>2</w:t>
+            </w:r>
+          </w:p>
+        </w:tc>
+        <w:tc>
+          <w:tcPr>
+            <w:tcW w:w="8467" w:type="dxa"/>
+            <w:vAlign w:val="center"/>
+          </w:tcPr>
+          <w:p>
+            <w:pPr>
+              <w:spacing w:line="240" w:lineRule="auto"/>
+              <w:ind w:firstLine="0"/>
+              <w:jc w:val="left"/>
+              <w:rPr>
+                <w:color w:val="auto"/>
+                <w:sz w:val="24"/>
+                <w:szCs w:val="24"/>
+                <w:lang w:val="en-US"/>
+              </w:rPr>
+            </w:pPr>
+            <w:r>
+              <w:t>Saya merasa sistem ini rumit untuk digunakan.</w:t>
+            </w:r>
+          </w:p>
+        </w:tc>
+      </w:tr>
+      <w:tr>
+        <w:tc>
+          <w:tcPr>
+            <w:tcW w:w="650" w:type="dxa"/>
+            <w:vAlign w:val="center"/>
+          </w:tcPr>
+          <w:p>
+            <w:pPr>
+              <w:spacing w:line="240" w:lineRule="auto"/>
+              <w:ind w:firstLine="0"/>
+              <w:jc w:val="center"/>
+              <w:rPr>
+                <w:b/>
+                <w:bCs/>
+                <w:color w:val="auto"/>
+                <w:sz w:val="24"/>
+                <w:szCs w:val="24"/>
+                <w:lang w:val="en-US"/>
+              </w:rPr>
+            </w:pPr>
+            <w:r>
+              <w:rPr>
+                <w:b/>
+                <w:bCs/>
+                <w:color w:val="auto"/>
+                <w:sz w:val="24"/>
+                <w:szCs w:val="24"/>
+                <w:lang w:val="en-US"/>
+              </w:rPr>
+              <w:t>3</w:t>
+            </w:r>
+          </w:p>
+        </w:tc>
+        <w:tc>
+          <w:tcPr>
+            <w:tcW w:w="8467" w:type="dxa"/>
+            <w:vAlign w:val="center"/>
+          </w:tcPr>
+          <w:p>
+            <w:pPr>
+              <w:spacing w:line="240" w:lineRule="auto"/>
+              <w:ind w:firstLine="0"/>
+              <w:jc w:val="left"/>
+              <w:rPr>
+                <w:color w:val="auto"/>
+                <w:sz w:val="24"/>
+                <w:szCs w:val="24"/>
+                <w:lang w:val="en-US"/>
+              </w:rPr>
+            </w:pPr>
+            <w:r>
+              <w:t>Saya merasa sistem ini mudah digunakan.</w:t>
+            </w:r>
+          </w:p>
+        </w:tc>
+      </w:tr>
+      <w:tr>
+        <w:tc>
+          <w:tcPr>
+            <w:tcW w:w="650" w:type="dxa"/>
+            <w:vAlign w:val="center"/>
+          </w:tcPr>
+          <w:p>
+            <w:pPr>
+              <w:spacing w:line="240" w:lineRule="auto"/>
+              <w:ind w:firstLine="0"/>
+              <w:jc w:val="center"/>
+              <w:rPr>
+                <w:b/>
+                <w:bCs/>
+                <w:color w:val="auto"/>
+                <w:sz w:val="24"/>
+                <w:szCs w:val="24"/>
+                <w:lang w:val="en-US"/>
+              </w:rPr>
+            </w:pPr>
+            <w:r>
+              <w:rPr>
+                <w:b/>
+                <w:bCs/>
+                <w:color w:val="auto"/>
+                <w:sz w:val="24"/>
+                <w:szCs w:val="24"/>
+                <w:lang w:val="en-US"/>
+              </w:rPr>
+              <w:t>4</w:t>
+            </w:r>
+          </w:p>
+        </w:tc>
+        <w:tc>
+          <w:tcPr>
+            <w:tcW w:w="8467" w:type="dxa"/>
+            <w:vAlign w:val="center"/>
+          </w:tcPr>
+          <w:p>
+            <w:pPr>
+              <w:spacing w:line="240" w:lineRule="auto"/>
+              <w:ind w:firstLine="0"/>
+              <w:jc w:val="left"/>
+              <w:rPr>
+                <w:color w:val="auto"/>
+                <w:sz w:val="24"/>
+                <w:szCs w:val="24"/>
+                <w:lang w:val="en-US"/>
+              </w:rPr>
+            </w:pPr>
+            <w:r>
+              <w:t>Saya membutuhkan bantuan dari orang lain atau teknisi dalam menggunakan sistem ini.</w:t>
+            </w:r>
+          </w:p>
+        </w:tc>
+      </w:tr>
+      <w:tr>
+        <w:tc>
+          <w:tcPr>
+            <w:tcW w:w="650" w:type="dxa"/>
+            <w:vAlign w:val="center"/>
+          </w:tcPr>
+          <w:p>
+            <w:pPr>
+              <w:spacing w:line="240" w:lineRule="auto"/>
+              <w:ind w:firstLine="0"/>
+              <w:jc w:val="center"/>
+              <w:rPr>
+                <w:b/>
+                <w:bCs/>
+                <w:color w:val="auto"/>
+                <w:sz w:val="24"/>
+                <w:szCs w:val="24"/>
+                <w:lang w:val="en-US"/>
+              </w:rPr>
+            </w:pPr>
+            <w:r>
+              <w:rPr>
+                <w:b/>
+                <w:bCs/>
+                <w:color w:val="auto"/>
+                <w:sz w:val="24"/>
+                <w:szCs w:val="24"/>
+                <w:lang w:val="en-US"/>
+              </w:rPr>
+              <w:t>5</w:t>
+            </w:r>
+          </w:p>
+        </w:tc>
+        <w:tc>
+          <w:tcPr>
+            <w:tcW w:w="8467" w:type="dxa"/>
+            <w:vAlign w:val="center"/>
+          </w:tcPr>
+          <w:p>
+            <w:pPr>
+              <w:spacing w:line="240" w:lineRule="auto"/>
+              <w:ind w:firstLine="0"/>
+              <w:jc w:val="left"/>
+              <w:rPr>
+                <w:color w:val="auto"/>
+                <w:sz w:val="24"/>
+                <w:szCs w:val="24"/>
+                <w:lang w:val="en-US"/>
+              </w:rPr>
+            </w:pPr>
+            <w:r>
+              <w:t>Saya merasa fitur-fitur sistem ini berjalan dengan semestinya.</w:t>
+            </w:r>
+          </w:p>
+        </w:tc>
+      </w:tr>
+      <w:tr>
+        <w:tc>
+          <w:tcPr>
+            <w:tcW w:w="650" w:type="dxa"/>
+            <w:vAlign w:val="center"/>
+          </w:tcPr>
+          <w:p>
+            <w:pPr>
+              <w:spacing w:line="240" w:lineRule="auto"/>
+              <w:ind w:firstLine="0"/>
+              <w:jc w:val="center"/>
+              <w:rPr>
+                <w:b/>
+                <w:bCs/>
+                <w:color w:val="auto"/>
+                <w:sz w:val="24"/>
+                <w:szCs w:val="24"/>
+                <w:lang w:val="en-US"/>
+              </w:rPr>
+            </w:pPr>
+            <w:r>
+              <w:rPr>
+                <w:b/>
+                <w:bCs/>
+                <w:color w:val="auto"/>
+                <w:sz w:val="24"/>
+                <w:szCs w:val="24"/>
+                <w:lang w:val="en-US"/>
+              </w:rPr>
+              <w:t>6</w:t>
+            </w:r>
+          </w:p>
+        </w:tc>
+        <w:tc>
+          <w:tcPr>
+            <w:tcW w:w="8467" w:type="dxa"/>
+            <w:vAlign w:val="center"/>
+          </w:tcPr>
+          <w:p>
+            <w:pPr>
+              <w:spacing w:line="240" w:lineRule="auto"/>
+              <w:ind w:firstLine="0"/>
+              <w:jc w:val="left"/>
+              <w:rPr>
+                <w:color w:val="auto"/>
+                <w:sz w:val="24"/>
+                <w:szCs w:val="24"/>
+                <w:lang w:val="en-US"/>
+              </w:rPr>
+            </w:pPr>
+            <w:r>
+              <w:t>Saya merasa ada banyak hal yang tidak konsisten (tidak serasi pada sistem ini).</w:t>
+            </w:r>
+          </w:p>
+        </w:tc>
+      </w:tr>
+      <w:tr>
+        <w:tc>
+          <w:tcPr>
+            <w:tcW w:w="650" w:type="dxa"/>
+            <w:vAlign w:val="center"/>
+          </w:tcPr>
+          <w:p>
+            <w:pPr>
+              <w:spacing w:line="240" w:lineRule="auto"/>
+              <w:ind w:firstLine="0"/>
+              <w:jc w:val="center"/>
+              <w:rPr>
+                <w:b/>
+                <w:bCs/>
+                <w:color w:val="auto"/>
+                <w:sz w:val="24"/>
+                <w:szCs w:val="24"/>
+                <w:lang w:val="en-US"/>
+              </w:rPr>
+            </w:pPr>
+            <w:r>
+              <w:rPr>
+                <w:b/>
+                <w:bCs/>
+                <w:color w:val="auto"/>
+                <w:sz w:val="24"/>
+                <w:szCs w:val="24"/>
+                <w:lang w:val="en-US"/>
+              </w:rPr>
+              <w:t>7</w:t>
+            </w:r>
+          </w:p>
+        </w:tc>
+        <w:tc>
+          <w:tcPr>
+            <w:tcW w:w="8467" w:type="dxa"/>
+            <w:vAlign w:val="center"/>
+          </w:tcPr>
+          <w:p>
+            <w:pPr>
+              <w:spacing w:line="240" w:lineRule="auto"/>
+              <w:ind w:firstLine="0"/>
+              <w:jc w:val="left"/>
+              <w:rPr>
+                <w:color w:val="auto"/>
+                <w:sz w:val="24"/>
+                <w:szCs w:val="24"/>
+                <w:lang w:val="en-US"/>
+              </w:rPr>
+            </w:pPr>
+            <w:r>
+              <w:t>Saya merasa orang lain akan memahami cara menggunakan sistem ini dengan cepat.</w:t>
+            </w:r>
+          </w:p>
+        </w:tc>
+      </w:tr>
+      <w:tr>
+        <w:tc>
+          <w:tcPr>
+            <w:tcW w:w="650" w:type="dxa"/>
+            <w:vAlign w:val="center"/>
+          </w:tcPr>
+          <w:p>
+            <w:pPr>
+              <w:spacing w:line="240" w:lineRule="auto"/>
+              <w:ind w:firstLine="0"/>
+              <w:jc w:val="center"/>
+              <w:rPr>
+                <w:b/>
+                <w:bCs/>
+                <w:color w:val="auto"/>
+                <w:lang w:val="en-US"/>
+              </w:rPr>
+            </w:pPr>
+            <w:r>
+              <w:rPr>
+                <w:b/>
+                <w:bCs/>
+                <w:color w:val="auto"/>
+                <w:lang w:val="en-US"/>
+              </w:rPr>
+              <w:t>8</w:t>
+            </w:r>
+          </w:p>
+        </w:tc>
+        <w:tc>
+          <w:tcPr>
+            <w:tcW w:w="8467" w:type="dxa"/>
+            <w:vAlign w:val="center"/>
+          </w:tcPr>
+          <w:p>
+            <w:pPr>
+              <w:spacing w:line="240" w:lineRule="auto"/>
+              <w:ind w:firstLine="0"/>
+              <w:jc w:val="left"/>
+              <w:rPr>
+                <w:color w:val="auto"/>
+                <w:lang w:val="en-US"/>
+              </w:rPr>
+            </w:pPr>
+            <w:r>
+              <w:t>Saya merasa sistem ini membingungkan.</w:t>
+            </w:r>
+          </w:p>
+        </w:tc>
+      </w:tr>
+      <w:tr>
+        <w:tc>
+          <w:tcPr>
+            <w:tcW w:w="650" w:type="dxa"/>
+            <w:vAlign w:val="center"/>
+          </w:tcPr>
+          <w:p>
+            <w:pPr>
+              <w:spacing w:line="240" w:lineRule="auto"/>
+              <w:ind w:firstLine="0"/>
+              <w:jc w:val="center"/>
+              <w:rPr>
+                <w:b/>
+                <w:bCs/>
+                <w:color w:val="auto"/>
+                <w:lang w:val="en-US"/>
+              </w:rPr>
+            </w:pPr>
+            <w:r>
+              <w:rPr>
+                <w:b/>
+                <w:bCs/>
+                <w:color w:val="auto"/>
+                <w:lang w:val="en-US"/>
+              </w:rPr>
+              <w:t>9</w:t>
+            </w:r>
+          </w:p>
+        </w:tc>
+        <w:tc>
+          <w:tcPr>
+            <w:tcW w:w="8467" w:type="dxa"/>
+            <w:vAlign w:val="center"/>
+          </w:tcPr>
+          <w:p>
+            <w:pPr>
+              <w:spacing w:line="240" w:lineRule="auto"/>
+              <w:ind w:firstLine="0"/>
+              <w:jc w:val="left"/>
+              <w:rPr>
+                <w:color w:val="auto"/>
+                <w:lang w:val="en-US"/>
+              </w:rPr>
+            </w:pPr>
+            <w:r>
+              <w:t>Saya merasa tidak ada hambatan dalam menggunakan sistem ini.</w:t>
+            </w:r>
+          </w:p>
+        </w:tc>
+      </w:tr>
+      <w:tr>
+        <w:tc>
+          <w:tcPr>
+            <w:tcW w:w="650" w:type="dxa"/>
+            <w:vAlign w:val="center"/>
+          </w:tcPr>
+          <w:p>
+            <w:pPr>
+              <w:spacing w:line="240" w:lineRule="auto"/>
+              <w:ind w:firstLine="0"/>
+              <w:jc w:val="center"/>
+              <w:rPr>
+                <w:b/>
+                <w:bCs/>
+                <w:color w:val="auto"/>
+                <w:lang w:val="en-US"/>
+              </w:rPr>
+            </w:pPr>
+            <w:r>
+              <w:rPr>
+                <w:b/>
+                <w:bCs/>
+                <w:color w:val="auto"/>
+                <w:lang w:val="en-US"/>
+              </w:rPr>
+              <w:t>10</w:t>
+            </w:r>
+          </w:p>
+        </w:tc>
+        <w:tc>
+          <w:tcPr>
+            <w:tcW w:w="8467" w:type="dxa"/>
+            <w:vAlign w:val="center"/>
+          </w:tcPr>
+          <w:p>
+            <w:pPr>
+              <w:spacing w:line="240" w:lineRule="auto"/>
+              <w:ind w:firstLine="0"/>
+              <w:jc w:val="left"/>
+              <w:rPr>
+                <w:color w:val="auto"/>
+                <w:lang w:val="en-US"/>
+              </w:rPr>
+            </w:pPr>
+            <w:r>
+              <w:t>Saya perlu membiasakan diri terlebih dahulu sebelum menggunakan sistem ini.</w:t>
+            </w:r>
+          </w:p>
+        </w:tc>
+      </w:tr>
+    </w:tbl>
+    <w:p>
+      <w:pPr>
+        <w:ind w:left="720" w:firstLine="0"/>
+        <w:rPr>
+          <w:color w:val="auto"/>
+          <w:lang w:val="en-ID"/>
+        </w:rPr>
+      </w:pPr>
+      <w:bookmarkStart w:id="1" w:name="sharfina"/>
+      <w:r>
+        <w:rPr>
+          <w:color w:val="auto"/>
+          <w:highlight w:val="yellow"/>
+          <w:lang w:val="en-ID"/>
+        </w:rPr>
+        <w:t>Z. Sharfina and H. B. Santoso</w:t>
+      </w:r>
+      <w:bookmarkEnd w:id="1"/>
+      <w:r>
+        <w:rPr>
+          <w:color w:val="auto"/>
+          <w:highlight w:val="yellow"/>
+          <w:lang w:val="en-ID"/>
+        </w:rPr>
+        <w:t>, “An Indonesian adaptation of the System Usability Scale (SUS),” in International Conference on Advanced Computer Science and Information Systems, ICACSIS 2016, 2017, pp. 145–148.</w:t>
+      </w:r>
+    </w:p>
+    <w:p>
+      <w:pPr>
+        <w:ind w:left="63" w:firstLine="657"/>
+        <w:rPr>
+          <w:color w:val="auto"/>
+          <w:lang w:val="en-US"/>
+        </w:rPr>
+      </w:pPr>
+    </w:p>
+    <w:p>
+      <w:pPr>
+        <w:ind w:left="63" w:firstLine="657"/>
+        <w:rPr>
+          <w:color w:val="auto"/>
+        </w:rPr>
+      </w:pPr>
+      <w:r>
+        <w:rPr>
+          <w:color w:val="auto"/>
+        </w:rPr>
+        <w:t xml:space="preserve">Adapun pengolahan kuesioner SUS dengan menggunakan aturan perhitungan sebagai berikut (Susilo, 2019): </w:t>
+      </w:r>
+    </w:p>
+    <w:p>
+      <w:pPr>
+        <w:ind w:left="63" w:firstLine="657"/>
+        <w:rPr>
+          <w:color w:val="auto"/>
+        </w:rPr>
+      </w:pPr>
+      <w:r>
+        <w:rPr>
+          <w:color w:val="auto"/>
+        </w:rPr>
+        <w:t xml:space="preserve">1. Setiap pertanyaan dengan nomor ganjil, maka skor akan dikurangi 1. </w:t>
+      </w:r>
+    </w:p>
+    <w:p>
+      <w:pPr>
+        <w:ind w:left="63" w:firstLine="657"/>
+        <w:rPr>
+          <w:color w:val="auto"/>
+        </w:rPr>
+      </w:pPr>
+      <w:r>
+        <w:rPr>
+          <w:color w:val="auto"/>
+        </w:rPr>
+        <w:t xml:space="preserve">2. Setiap pertanyaan dengan nomor genap, maka 5 akan dikurangi skor. </w:t>
+      </w:r>
+    </w:p>
+    <w:p>
+      <w:pPr>
+        <w:ind w:left="63" w:firstLine="657"/>
+        <w:rPr>
+          <w:color w:val="auto"/>
+        </w:rPr>
+      </w:pPr>
+      <w:r>
+        <w:rPr>
+          <w:color w:val="auto"/>
+        </w:rPr>
+        <w:t xml:space="preserve">3. Skor SUS yang telah dijumlahkan, kemudian dikalikan dengan 2,5. </w:t>
+      </w:r>
+    </w:p>
+    <w:p>
+      <w:pPr>
+        <w:ind w:left="63" w:firstLine="657"/>
+        <w:rPr>
+          <w:color w:val="auto"/>
+        </w:rPr>
+      </w:pPr>
+      <w:r>
+        <w:rPr>
+          <w:color w:val="auto"/>
+        </w:rPr>
+        <w:t xml:space="preserve">Setelah melakukan perhitungan sesuai dengan aturan, kemudian dilakukan perhitungan skor rata-rata dengan rumus berikut (Susilo, 2019). </w:t>
+      </w:r>
+    </w:p>
+    <w:p>
+      <w:pPr>
+        <w:ind w:left="63" w:firstLine="657"/>
+        <w:jc w:val="center"/>
+        <w:rPr>
+          <w:b/>
+          <w:bCs/>
+          <w:color w:val="auto"/>
+          <w:sz w:val="28"/>
+          <w:szCs w:val="28"/>
+        </w:rPr>
+      </w:pPr>
+      <w:r>
         <w:rPr>
           <w:b/>
           <w:bCs/>
           <w:i/>
           <w:iCs/>
           <w:color w:val="auto"/>
-          <w:lang w:val="en-US"/>
-        </w:rPr>
-      </w:pPr>
-      <w:r>
-        <w:rPr>
+          <w:sz w:val="28"/>
+          <w:szCs w:val="28"/>
+        </w:rPr>
+        <w:t>x</w:t>
+      </w:r>
+      <w:r>
+        <w:rPr>
+          <w:rFonts w:cs="Times New Roman"/>
           <w:b/>
           <w:bCs/>
           <w:i/>
           <w:iCs/>
           <w:color w:val="auto"/>
-          <w:lang w:val="en-US"/>
-        </w:rPr>
-        <w:t>Alpha</w:t>
-      </w:r>
-      <w:r>
-        <w:rPr>
+          <w:sz w:val="28"/>
+          <w:szCs w:val="28"/>
+        </w:rPr>
+        <w:t>̄</w:t>
+      </w:r>
+      <w:r>
+        <w:rPr>
+          <w:rFonts w:cs="Times New Roman"/>
           <w:b/>
           <w:bCs/>
           <w:i/>
           <w:iCs/>
           <w:color w:val="auto"/>
-          <w:lang w:val="en-US"/>
-        </w:rPr>
-        <w:t xml:space="preserve"> Testing</w:t>
-      </w:r>
+          <w:sz w:val="28"/>
+          <w:szCs w:val="28"/>
+        </w:rPr>
+        <w:t xml:space="preserve"> =</w:t>
+      </w:r>
+      <w:r>
+        <w:rPr>
+          <w:rFonts w:cs="Times New Roman"/>
+          <w:b/>
+          <w:bCs/>
+          <w:color w:val="auto"/>
+          <w:sz w:val="28"/>
+          <w:szCs w:val="28"/>
+        </w:rPr>
+        <w:t xml:space="preserve"> </w:t>
+      </w:r>
+      <m:oMath>
+        <m:f>
+          <m:fPr>
+            <m:ctrlPr>
+              <w:rPr>
+                <w:rFonts w:ascii="Cambria Math" w:hAnsi="Cambria Math" w:cs="Times New Roman"/>
+                <w:b/>
+                <w:bCs/>
+                <w:i/>
+                <w:color w:val="auto"/>
+                <w:sz w:val="28"/>
+                <w:szCs w:val="28"/>
+              </w:rPr>
+            </m:ctrlPr>
+          </m:fPr>
+          <m:num>
+            <m:nary>
+              <m:naryPr>
+                <m:chr m:val="∑"/>
+                <m:limLoc m:val="undOvr"/>
+                <m:subHide m:val="1"/>
+                <m:supHide m:val="1"/>
+                <m:ctrlPr>
+                  <w:rPr>
+                    <w:rFonts w:ascii="Cambria Math" w:hAnsi="Cambria Math" w:cs="Times New Roman"/>
+                    <w:b/>
+                    <w:bCs/>
+                    <w:i/>
+                    <w:color w:val="auto"/>
+                    <w:sz w:val="28"/>
+                    <w:szCs w:val="28"/>
+                  </w:rPr>
+                </m:ctrlPr>
+              </m:naryPr>
+              <m:sub/>
+              <m:sup/>
+              <m:e>
+                <m:r>
+                  <m:rPr>
+                    <m:sty m:val="bi"/>
+                  </m:rPr>
+                  <w:rPr>
+                    <w:rFonts w:ascii="Cambria Math" w:hAnsi="Cambria Math" w:cs="Times New Roman"/>
+                    <w:color w:val="auto"/>
+                    <w:sz w:val="28"/>
+                    <w:szCs w:val="28"/>
+                  </w:rPr>
+                  <m:t>x</m:t>
+                </m:r>
+              </m:e>
+            </m:nary>
+          </m:num>
+          <m:den>
+            <m:r>
+              <m:rPr>
+                <m:sty m:val="bi"/>
+              </m:rPr>
+              <w:rPr>
+                <w:rFonts w:ascii="Cambria Math" w:hAnsi="Cambria Math" w:cs="Times New Roman"/>
+                <w:color w:val="auto"/>
+                <w:sz w:val="28"/>
+                <w:szCs w:val="28"/>
+              </w:rPr>
+              <m:t>n</m:t>
+            </m:r>
+          </m:den>
+        </m:f>
+      </m:oMath>
     </w:p>
     <w:p>
       <w:pPr>
         <w:ind w:left="63" w:firstLine="657"/>
-        <w:rPr>
-          <w:color w:val="auto"/>
-          <w:lang w:val="en-US"/>
+        <w:jc w:val="center"/>
+        <w:rPr>
+          <w:color w:val="auto"/>
+        </w:rPr>
+      </w:pPr>
+      <w:r>
+        <w:rPr>
+          <w:noProof/>
+        </w:rPr>
+        <w:drawing>
+          <wp:inline distT="0" distB="0" distL="0" distR="0" wp14:anchorId="42FD8CEF" wp14:editId="34861495">
+            <wp:extent cx="1630680" cy="723900"/>
+            <wp:effectExtent l="0" t="0" r="0" b="0"/>
+            <wp:docPr id="1597671770" name="Picture 2"/>
+            <wp:cNvGraphicFramePr>
+              <a:graphicFrameLocks xmlns:a="http://schemas.openxmlformats.org/drawingml/2006/main" noChangeAspect="1"/>
+            </wp:cNvGraphicFramePr>
+            <a:graphic xmlns:a="http://schemas.openxmlformats.org/drawingml/2006/main">
+              <a:graphicData uri="http://schemas.openxmlformats.org/drawingml/2006/picture">
+                <pic:pic xmlns:pic="http://schemas.openxmlformats.org/drawingml/2006/picture">
+                  <pic:nvPicPr>
+                    <pic:cNvPr id="0" name="Picture 3"/>
+                    <pic:cNvPicPr>
+                      <a:picLocks noChangeAspect="1" noChangeArrowheads="1"/>
+                    </pic:cNvPicPr>
+                  </pic:nvPicPr>
+                  <pic:blipFill>
+                    <a:blip r:embed="rId5">
+                      <a:extLst>
+                        <a:ext uri="{28A0092B-C50C-407E-A947-70E740481C1C}">
+                          <a14:useLocalDpi xmlns:a14="http://schemas.microsoft.com/office/drawing/2010/main" val="0"/>
+                        </a:ext>
+                      </a:extLst>
+                    </a:blip>
+                    <a:srcRect/>
+                    <a:stretch>
+                      <a:fillRect/>
+                    </a:stretch>
+                  </pic:blipFill>
+                  <pic:spPr bwMode="auto">
+                    <a:xfrm>
+                      <a:off x="0" y="0"/>
+                      <a:ext cx="1630680" cy="723900"/>
+                    </a:xfrm>
+                    <a:prstGeom prst="rect">
+                      <a:avLst/>
+                    </a:prstGeom>
+                    <a:noFill/>
+                    <a:ln>
+                      <a:noFill/>
+                    </a:ln>
+                  </pic:spPr>
+                </pic:pic>
+              </a:graphicData>
+            </a:graphic>
+          </wp:inline>
+        </w:drawing>
+      </w:r>
+    </w:p>
+    <w:p>
+      <w:pPr>
+        <w:ind w:left="63" w:firstLine="657"/>
+        <w:rPr>
+          <w:color w:val="auto"/>
+        </w:rPr>
+      </w:pPr>
+      <w:r>
+        <w:rPr>
+          <w:color w:val="auto"/>
+        </w:rPr>
+        <w:t xml:space="preserve">Keterangan: </w:t>
+      </w:r>
+    </w:p>
+    <w:p>
+      <w:pPr>
+        <w:ind w:left="63" w:firstLine="657"/>
+        <w:rPr>
+          <w:color w:val="auto"/>
         </w:rPr>
       </w:pPr>
       <w:r>
@@ -1865,137 +2752,60 @@
           <w:i/>
           <w:iCs/>
           <w:color w:val="auto"/>
-          <w:lang w:val="en-US"/>
-        </w:rPr>
-        <w:t xml:space="preserve">Alpha </w:t>
-      </w:r>
-      <w:r>
-        <w:rPr>
+        </w:rPr>
+        <w:lastRenderedPageBreak/>
+        <w:t>x</w:t>
+      </w:r>
+      <w:r>
+        <w:rPr>
+          <w:rFonts w:cs="Times New Roman"/>
           <w:i/>
           <w:iCs/>
           <w:color w:val="auto"/>
-          <w:lang w:val="en-US"/>
-        </w:rPr>
-        <w:t>t</w:t>
+        </w:rPr>
+        <w:t>̄</w:t>
       </w:r>
       <w:r>
         <w:rPr>
           <w:i/>
           <w:iCs/>
           <w:color w:val="auto"/>
-          <w:lang w:val="en-US"/>
-        </w:rPr>
-        <w:t>esting</w:t>
-      </w:r>
-      <w:r>
-        <w:rPr>
-          <w:color w:val="auto"/>
-          <w:lang w:val="en-US"/>
-        </w:rPr>
-        <w:t xml:space="preserve"> ialah </w:t>
-      </w:r>
-      <w:r>
-        <w:rPr>
-          <w:color w:val="auto"/>
-          <w:lang w:val="en-US"/>
-        </w:rPr>
-        <w:t>salah satu bentuk pengujian perangkat lunak</w:t>
-      </w:r>
-      <w:r>
-        <w:rPr>
-          <w:color w:val="auto"/>
-          <w:lang w:val="en-US"/>
         </w:rPr>
         <w:t xml:space="preserve"> </w:t>
       </w:r>
       <w:r>
         <w:rPr>
           <w:color w:val="auto"/>
-          <w:lang w:val="en-US"/>
-        </w:rPr>
-        <w:t>yang</w:t>
-      </w:r>
-      <w:r>
-        <w:rPr>
-          <w:color w:val="auto"/>
-          <w:lang w:val="en-US"/>
-        </w:rPr>
-        <w:t xml:space="preserve"> </w:t>
-      </w:r>
-      <w:r>
-        <w:rPr>
-          <w:color w:val="auto"/>
-          <w:lang w:val="en-US"/>
-        </w:rPr>
-        <w:t>paling umum digunakan dalam pengembangan perangkat lunak, hal ini khusus digunakan oleh organisasi pengembangan produk dengan tujuan agar sistem yang dikembangkan mengurangi resiko dari cacat atau kegagalan penggunaan.</w:t>
-      </w:r>
-      <w:r>
-        <w:rPr>
-          <w:color w:val="auto"/>
-          <w:lang w:val="en-US"/>
-        </w:rPr>
-        <w:t xml:space="preserve"> Pengujian ini </w:t>
-      </w:r>
-      <w:r>
-        <w:rPr>
-          <w:color w:val="auto"/>
-          <w:lang w:val="en-US"/>
-        </w:rPr>
-        <w:t>berlangsung di situs pengembang. Pengembang mengamati</w:t>
-      </w:r>
-      <w:r>
-        <w:rPr>
-          <w:color w:val="auto"/>
-          <w:lang w:val="en-US"/>
-        </w:rPr>
-        <w:t xml:space="preserve"> </w:t>
-      </w:r>
-      <w:r>
-        <w:rPr>
-          <w:color w:val="auto"/>
-          <w:lang w:val="en-US"/>
-        </w:rPr>
-        <w:t>penggunaan aplikasi oleh pengguna selanjutnya pengguna mencatat temuan yang terjadi dari kecacatan aplikasi. Pengujian alpha biasanya dilakukan oleh kelompok yang independen dari tim desain, tim pengembang tapi masih dalam ruang lingkup pengembang (Suhartono, 2016).</w:t>
-      </w:r>
-    </w:p>
-    <w:p>
-      <w:pPr>
-        <w:pStyle w:val="ListParagraph"/>
-        <w:numPr>
-          <w:ilvl w:val="2"/>
-          <w:numId w:val="6"/>
-        </w:numPr>
-        <w:ind w:left="567"/>
-        <w:rPr>
-          <w:b/>
-          <w:bCs/>
+        </w:rPr>
+        <w:t xml:space="preserve">= skor rata-rata </w:t>
+      </w:r>
+    </w:p>
+    <w:p>
+      <w:pPr>
+        <w:ind w:left="63" w:firstLine="657"/>
+        <w:rPr>
+          <w:color w:val="auto"/>
+        </w:rPr>
+      </w:pPr>
+      <w:r>
+        <w:rPr>
+          <w:color w:val="auto"/>
+        </w:rPr>
+        <w:t>∑</w:t>
+      </w:r>
+      <w:r>
+        <w:rPr>
           <w:i/>
           <w:iCs/>
           <w:color w:val="auto"/>
-          <w:lang w:val="en-US"/>
-        </w:rPr>
-      </w:pPr>
-      <w:r>
-        <w:rPr>
-          <w:b/>
-          <w:bCs/>
-          <w:i/>
-          <w:iCs/>
-          <w:color w:val="auto"/>
-          <w:lang w:val="en-US"/>
-        </w:rPr>
-        <w:t>Beta</w:t>
-      </w:r>
-      <w:r>
-        <w:rPr>
-          <w:b/>
-          <w:bCs/>
-          <w:i/>
-          <w:iCs/>
-          <w:color w:val="auto"/>
-          <w:lang w:val="en-US"/>
-        </w:rPr>
-        <w:t xml:space="preserve"> Testing</w:t>
+        </w:rPr>
+        <w:t>x</w:t>
+      </w:r>
+      <w:r>
+        <w:rPr>
+          <w:color w:val="auto"/>
+        </w:rPr>
+        <w:t xml:space="preserve"> = jumlah skor sus </w:t>
       </w:r>
     </w:p>
     <w:p>
@@ -2003,106 +2813,90 @@
         <w:ind w:left="63" w:firstLine="657"/>
         <w:rPr>
           <w:color w:val="auto"/>
-          <w:lang w:val="en-US"/>
-        </w:rPr>
-      </w:pPr>
-      <w:r>
-        <w:rPr>
-          <w:i/>
-          <w:iCs/>
-          <w:color w:val="auto"/>
-          <w:lang w:val="en-US"/>
-        </w:rPr>
-        <w:t xml:space="preserve">Beta </w:t>
-      </w:r>
-      <w:r>
-        <w:rPr>
-          <w:i/>
-          <w:iCs/>
-          <w:color w:val="auto"/>
-          <w:lang w:val="en-US"/>
-        </w:rPr>
-        <w:t>t</w:t>
-      </w:r>
-      <w:r>
-        <w:rPr>
-          <w:i/>
-          <w:iCs/>
-          <w:color w:val="auto"/>
-          <w:lang w:val="en-US"/>
-        </w:rPr>
-        <w:t xml:space="preserve">esting </w:t>
-      </w:r>
-      <w:r>
-        <w:rPr>
-          <w:color w:val="auto"/>
-          <w:lang w:val="en-US"/>
-        </w:rPr>
-        <w:t xml:space="preserve">ialah pengujian perangkat lunak yang dilakukan oleh pengguna yang berlangsung dilokasi pengguna untuk memvalidasi kegunaan, fungsi, kompabilitas, dan uji reliabilitas dari </w:t>
-      </w:r>
-      <w:r>
-        <w:rPr>
-          <w:i/>
-          <w:iCs/>
-          <w:color w:val="auto"/>
-          <w:lang w:val="en-US"/>
-        </w:rPr>
-        <w:t>software</w:t>
-      </w:r>
-      <w:r>
-        <w:rPr>
-          <w:color w:val="auto"/>
-          <w:lang w:val="en-US"/>
-        </w:rPr>
-        <w:t xml:space="preserve"> yang dibuat.</w:t>
-      </w:r>
-      <w:r>
-        <w:rPr>
-          <w:color w:val="auto"/>
-          <w:lang w:val="en-US"/>
-        </w:rPr>
-        <w:t xml:space="preserve"> </w:t>
-      </w:r>
-      <w:r>
-        <w:rPr>
-          <w:color w:val="auto"/>
-          <w:lang w:val="en-US"/>
-        </w:rPr>
-        <w:t xml:space="preserve">Tujuan dari pengujian </w:t>
-      </w:r>
-      <w:r>
-        <w:rPr>
-          <w:i/>
-          <w:iCs/>
-          <w:color w:val="auto"/>
-          <w:lang w:val="en-US"/>
-        </w:rPr>
-        <w:t xml:space="preserve">Beta </w:t>
-      </w:r>
-      <w:r>
-        <w:rPr>
-          <w:i/>
-          <w:iCs/>
-          <w:color w:val="auto"/>
-          <w:lang w:val="en-US"/>
-        </w:rPr>
-        <w:t>t</w:t>
-      </w:r>
-      <w:r>
-        <w:rPr>
-          <w:i/>
-          <w:iCs/>
-          <w:color w:val="auto"/>
-          <w:lang w:val="en-US"/>
-        </w:rPr>
-        <w:t>esting</w:t>
-      </w:r>
-      <w:r>
-        <w:rPr>
-          <w:color w:val="auto"/>
-          <w:lang w:val="en-US"/>
-        </w:rPr>
-        <w:t xml:space="preserve"> adalah untuk menempatkan aplikasi di tangan pengguna yang sebenarnya yang berada di luar tim teknik untuk menemukan setiap kekurangan atau masalah dari perspektif pengguna akhir (Suhartono, 2016).</w:t>
+        </w:rPr>
+      </w:pPr>
+      <w:r>
+        <w:rPr>
+          <w:color w:val="auto"/>
+        </w:rPr>
+        <w:t xml:space="preserve">n = jumlah responden </w:t>
+      </w:r>
+    </w:p>
+    <w:p>
+      <w:pPr>
+        <w:ind w:left="63" w:firstLine="657"/>
+        <w:rPr>
+          <w:color w:val="auto"/>
+        </w:rPr>
+      </w:pPr>
+      <w:r>
+        <w:rPr>
+          <w:color w:val="auto"/>
+        </w:rPr>
+        <w:t>Dalam menentukan kesimpulan dari rata-rata skor sus, dapat dilakukan penyesuaian dengan penilaian SUS sebagai berikut pada Gambar  (Susilo, 2019).</w:t>
+      </w:r>
+    </w:p>
+    <w:p>
+      <w:pPr>
+        <w:ind w:left="63" w:firstLine="657"/>
+        <w:jc w:val="center"/>
+        <w:rPr>
+          <w:color w:val="auto"/>
+          <w:lang w:val="en-US"/>
+        </w:rPr>
+      </w:pPr>
+      <w:r>
+        <w:rPr>
+          <w:noProof/>
+        </w:rPr>
+        <w:drawing>
+          <wp:inline distT="0" distB="0" distL="0" distR="0" wp14:anchorId="4770949B" wp14:editId="3E33EA4F">
+            <wp:extent cx="4739640" cy="1579880"/>
+            <wp:effectExtent l="0" t="0" r="0" b="0"/>
+            <wp:docPr id="2136150008" name="Picture 1"/>
+            <wp:cNvGraphicFramePr>
+              <a:graphicFrameLocks xmlns:a="http://schemas.openxmlformats.org/drawingml/2006/main" noChangeAspect="1"/>
+            </wp:cNvGraphicFramePr>
+            <a:graphic xmlns:a="http://schemas.openxmlformats.org/drawingml/2006/main">
+              <a:graphicData uri="http://schemas.openxmlformats.org/drawingml/2006/picture">
+                <pic:pic xmlns:pic="http://schemas.openxmlformats.org/drawingml/2006/picture">
+                  <pic:nvPicPr>
+                    <pic:cNvPr id="0" name="Picture 1"/>
+                    <pic:cNvPicPr>
+                      <a:picLocks noChangeAspect="1" noChangeArrowheads="1"/>
+                    </pic:cNvPicPr>
+                  </pic:nvPicPr>
+                  <pic:blipFill>
+                    <a:blip r:embed="rId6">
+                      <a:extLst>
+                        <a:ext uri="{28A0092B-C50C-407E-A947-70E740481C1C}">
+                          <a14:useLocalDpi xmlns:a14="http://schemas.microsoft.com/office/drawing/2010/main" val="0"/>
+                        </a:ext>
+                      </a:extLst>
+                    </a:blip>
+                    <a:srcRect/>
+                    <a:stretch>
+                      <a:fillRect/>
+                    </a:stretch>
+                  </pic:blipFill>
+                  <pic:spPr bwMode="auto">
+                    <a:xfrm>
+                      <a:off x="0" y="0"/>
+                      <a:ext cx="4739640" cy="1579880"/>
+                    </a:xfrm>
+                    <a:prstGeom prst="rect">
+                      <a:avLst/>
+                    </a:prstGeom>
+                    <a:noFill/>
+                    <a:ln>
+                      <a:noFill/>
+                    </a:ln>
+                  </pic:spPr>
+                </pic:pic>
+              </a:graphicData>
+            </a:graphic>
+          </wp:inline>
+        </w:drawing>
       </w:r>
     </w:p>
     <w:p>
@@ -3103,7 +3897,6 @@
               <w:rPr>
                 <w:lang w:val="sv-SE"/>
               </w:rPr>
-              <w:lastRenderedPageBreak/>
               <w:t>4</w:t>
             </w:r>
           </w:p>
@@ -3203,7 +3996,14 @@
               <w:rPr>
                 <w:lang w:val="sv-SE"/>
               </w:rPr>
-              <w:t>Framework Codeigniter</w:t>
+              <w:t xml:space="preserve">Framework </w:t>
+            </w:r>
+            <w:r>
+              <w:rPr>
+                <w:lang w:val="sv-SE"/>
+              </w:rPr>
+              <w:lastRenderedPageBreak/>
+              <w:t>Codeigniter</w:t>
             </w:r>
             <w:r>
               <w:rPr>
@@ -3276,6 +4076,7 @@
               <w:rPr>
                 <w:lang w:val="sv-SE"/>
               </w:rPr>
+              <w:lastRenderedPageBreak/>
               <w:t>Muhamad Fikri Al Farizi</w:t>
             </w:r>
             <w:r>
@@ -3399,6 +4200,7 @@
               <w:rPr>
                 <w:lang w:val="sv-SE"/>
               </w:rPr>
+              <w:lastRenderedPageBreak/>
               <w:t>rekapitulasi hasil belajar</w:t>
             </w:r>
             <w:r>
@@ -3462,6 +4264,7 @@
               <w:rPr>
                 <w:lang w:val="sv-SE"/>
               </w:rPr>
+              <w:lastRenderedPageBreak/>
               <w:t>Laporan digunakan orang tua dan guru untuk mempermudah mendapatkan informasi data administrasi dan kegiatan santri selama ada di pondok pesantren.</w:t>
             </w:r>
           </w:p>
@@ -4033,6 +4836,244 @@
     </w:lvl>
   </w:abstractNum>
   <w:abstractNum w:abstractNumId="1" w15:restartNumberingAfterBreak="0">
+    <w:nsid w:val="108D26CA"/>
+    <w:multiLevelType w:val="multilevel"/>
+    <w:tmpl w:val="7DEE7E54"/>
+    <w:lvl w:ilvl="0">
+      <w:start w:val="1"/>
+      <w:numFmt w:val="bullet"/>
+      <w:lvlText w:val=""/>
+      <w:lvlJc w:val="left"/>
+      <w:pPr>
+        <w:tabs>
+          <w:tab w:val="num" w:pos="720"/>
+        </w:tabs>
+        <w:ind w:left="720" w:hanging="360"/>
+      </w:pPr>
+      <w:rPr>
+        <w:rFonts w:ascii="Wingdings" w:hAnsi="Wingdings" w:hint="default"/>
+        <w:sz w:val="20"/>
+      </w:rPr>
+    </w:lvl>
+    <w:lvl w:ilvl="1" w:tentative="1">
+      <w:start w:val="1"/>
+      <w:numFmt w:val="bullet"/>
+      <w:lvlText w:val=""/>
+      <w:lvlJc w:val="left"/>
+      <w:pPr>
+        <w:tabs>
+          <w:tab w:val="num" w:pos="1440"/>
+        </w:tabs>
+        <w:ind w:left="1440" w:hanging="360"/>
+      </w:pPr>
+      <w:rPr>
+        <w:rFonts w:ascii="Wingdings" w:hAnsi="Wingdings" w:hint="default"/>
+        <w:sz w:val="20"/>
+      </w:rPr>
+    </w:lvl>
+    <w:lvl w:ilvl="2" w:tentative="1">
+      <w:start w:val="1"/>
+      <w:numFmt w:val="bullet"/>
+      <w:lvlText w:val=""/>
+      <w:lvlJc w:val="left"/>
+      <w:pPr>
+        <w:tabs>
+          <w:tab w:val="num" w:pos="2160"/>
+        </w:tabs>
+        <w:ind w:left="2160" w:hanging="360"/>
+      </w:pPr>
+      <w:rPr>
+        <w:rFonts w:ascii="Wingdings" w:hAnsi="Wingdings" w:hint="default"/>
+        <w:sz w:val="20"/>
+      </w:rPr>
+    </w:lvl>
+    <w:lvl w:ilvl="3" w:tentative="1">
+      <w:start w:val="1"/>
+      <w:numFmt w:val="bullet"/>
+      <w:lvlText w:val=""/>
+      <w:lvlJc w:val="left"/>
+      <w:pPr>
+        <w:tabs>
+          <w:tab w:val="num" w:pos="2880"/>
+        </w:tabs>
+        <w:ind w:left="2880" w:hanging="360"/>
+      </w:pPr>
+      <w:rPr>
+        <w:rFonts w:ascii="Wingdings" w:hAnsi="Wingdings" w:hint="default"/>
+        <w:sz w:val="20"/>
+      </w:rPr>
+    </w:lvl>
+    <w:lvl w:ilvl="4" w:tentative="1">
+      <w:start w:val="1"/>
+      <w:numFmt w:val="bullet"/>
+      <w:lvlText w:val=""/>
+      <w:lvlJc w:val="left"/>
+      <w:pPr>
+        <w:tabs>
+          <w:tab w:val="num" w:pos="3600"/>
+        </w:tabs>
+        <w:ind w:left="3600" w:hanging="360"/>
+      </w:pPr>
+      <w:rPr>
+        <w:rFonts w:ascii="Wingdings" w:hAnsi="Wingdings" w:hint="default"/>
+        <w:sz w:val="20"/>
+      </w:rPr>
+    </w:lvl>
+    <w:lvl w:ilvl="5" w:tentative="1">
+      <w:start w:val="1"/>
+      <w:numFmt w:val="bullet"/>
+      <w:lvlText w:val=""/>
+      <w:lvlJc w:val="left"/>
+      <w:pPr>
+        <w:tabs>
+          <w:tab w:val="num" w:pos="4320"/>
+        </w:tabs>
+        <w:ind w:left="4320" w:hanging="360"/>
+      </w:pPr>
+      <w:rPr>
+        <w:rFonts w:ascii="Wingdings" w:hAnsi="Wingdings" w:hint="default"/>
+        <w:sz w:val="20"/>
+      </w:rPr>
+    </w:lvl>
+    <w:lvl w:ilvl="6" w:tentative="1">
+      <w:start w:val="1"/>
+      <w:numFmt w:val="bullet"/>
+      <w:lvlText w:val=""/>
+      <w:lvlJc w:val="left"/>
+      <w:pPr>
+        <w:tabs>
+          <w:tab w:val="num" w:pos="5040"/>
+        </w:tabs>
+        <w:ind w:left="5040" w:hanging="360"/>
+      </w:pPr>
+      <w:rPr>
+        <w:rFonts w:ascii="Wingdings" w:hAnsi="Wingdings" w:hint="default"/>
+        <w:sz w:val="20"/>
+      </w:rPr>
+    </w:lvl>
+    <w:lvl w:ilvl="7" w:tentative="1">
+      <w:start w:val="1"/>
+      <w:numFmt w:val="bullet"/>
+      <w:lvlText w:val=""/>
+      <w:lvlJc w:val="left"/>
+      <w:pPr>
+        <w:tabs>
+          <w:tab w:val="num" w:pos="5760"/>
+        </w:tabs>
+        <w:ind w:left="5760" w:hanging="360"/>
+      </w:pPr>
+      <w:rPr>
+        <w:rFonts w:ascii="Wingdings" w:hAnsi="Wingdings" w:hint="default"/>
+        <w:sz w:val="20"/>
+      </w:rPr>
+    </w:lvl>
+    <w:lvl w:ilvl="8" w:tentative="1">
+      <w:start w:val="1"/>
+      <w:numFmt w:val="bullet"/>
+      <w:lvlText w:val=""/>
+      <w:lvlJc w:val="left"/>
+      <w:pPr>
+        <w:tabs>
+          <w:tab w:val="num" w:pos="6480"/>
+        </w:tabs>
+        <w:ind w:left="6480" w:hanging="360"/>
+      </w:pPr>
+      <w:rPr>
+        <w:rFonts w:ascii="Wingdings" w:hAnsi="Wingdings" w:hint="default"/>
+        <w:sz w:val="20"/>
+      </w:rPr>
+    </w:lvl>
+  </w:abstractNum>
+  <w:abstractNum w:abstractNumId="2" w15:restartNumberingAfterBreak="0">
+    <w:nsid w:val="32FE00CF"/>
+    <w:multiLevelType w:val="hybridMultilevel"/>
+    <w:tmpl w:val="AE3CD2F6"/>
+    <w:lvl w:ilvl="0" w:tplc="0421000F">
+      <w:start w:val="1"/>
+      <w:numFmt w:val="decimal"/>
+      <w:lvlText w:val="%1."/>
+      <w:lvlJc w:val="left"/>
+      <w:pPr>
+        <w:ind w:left="720" w:hanging="360"/>
+      </w:pPr>
+      <w:rPr>
+        <w:rFonts w:hint="default"/>
+      </w:rPr>
+    </w:lvl>
+    <w:lvl w:ilvl="1" w:tplc="04210019" w:tentative="1">
+      <w:start w:val="1"/>
+      <w:numFmt w:val="lowerLetter"/>
+      <w:lvlText w:val="%2."/>
+      <w:lvlJc w:val="left"/>
+      <w:pPr>
+        <w:ind w:left="1440" w:hanging="360"/>
+      </w:pPr>
+    </w:lvl>
+    <w:lvl w:ilvl="2" w:tplc="0421001B" w:tentative="1">
+      <w:start w:val="1"/>
+      <w:numFmt w:val="lowerRoman"/>
+      <w:lvlText w:val="%3."/>
+      <w:lvlJc w:val="right"/>
+      <w:pPr>
+        <w:ind w:left="2160" w:hanging="180"/>
+      </w:pPr>
+    </w:lvl>
+    <w:lvl w:ilvl="3" w:tplc="0421000F" w:tentative="1">
+      <w:start w:val="1"/>
+      <w:numFmt w:val="decimal"/>
+      <w:lvlText w:val="%4."/>
+      <w:lvlJc w:val="left"/>
+      <w:pPr>
+        <w:ind w:left="2880" w:hanging="360"/>
+      </w:pPr>
+    </w:lvl>
+    <w:lvl w:ilvl="4" w:tplc="04210019" w:tentative="1">
+      <w:start w:val="1"/>
+      <w:numFmt w:val="lowerLetter"/>
+      <w:lvlText w:val="%5."/>
+      <w:lvlJc w:val="left"/>
+      <w:pPr>
+        <w:ind w:left="3600" w:hanging="360"/>
+      </w:pPr>
+    </w:lvl>
+    <w:lvl w:ilvl="5" w:tplc="0421001B" w:tentative="1">
+      <w:start w:val="1"/>
+      <w:numFmt w:val="lowerRoman"/>
+      <w:lvlText w:val="%6."/>
+      <w:lvlJc w:val="right"/>
+      <w:pPr>
+        <w:ind w:left="4320" w:hanging="180"/>
+      </w:pPr>
+    </w:lvl>
+    <w:lvl w:ilvl="6" w:tplc="0421000F" w:tentative="1">
+      <w:start w:val="1"/>
+      <w:numFmt w:val="decimal"/>
+      <w:lvlText w:val="%7."/>
+      <w:lvlJc w:val="left"/>
+      <w:pPr>
+        <w:ind w:left="5040" w:hanging="360"/>
+      </w:pPr>
+    </w:lvl>
+    <w:lvl w:ilvl="7" w:tplc="04210019" w:tentative="1">
+      <w:start w:val="1"/>
+      <w:numFmt w:val="lowerLetter"/>
+      <w:lvlText w:val="%8."/>
+      <w:lvlJc w:val="left"/>
+      <w:pPr>
+        <w:ind w:left="5760" w:hanging="360"/>
+      </w:pPr>
+    </w:lvl>
+    <w:lvl w:ilvl="8" w:tplc="0421001B" w:tentative="1">
+      <w:start w:val="1"/>
+      <w:numFmt w:val="lowerRoman"/>
+      <w:lvlText w:val="%9."/>
+      <w:lvlJc w:val="right"/>
+      <w:pPr>
+        <w:ind w:left="6480" w:hanging="180"/>
+      </w:pPr>
+    </w:lvl>
+  </w:abstractNum>
+  <w:abstractNum w:abstractNumId="3" w15:restartNumberingAfterBreak="0">
     <w:nsid w:val="35DB4C08"/>
     <w:multiLevelType w:val="multilevel"/>
     <w:tmpl w:val="3809001F"/>
@@ -4118,7 +5159,7 @@
       </w:pPr>
     </w:lvl>
   </w:abstractNum>
-  <w:abstractNum w:abstractNumId="2" w15:restartNumberingAfterBreak="0">
+  <w:abstractNum w:abstractNumId="4" w15:restartNumberingAfterBreak="0">
     <w:nsid w:val="49114DA0"/>
     <w:multiLevelType w:val="hybridMultilevel"/>
     <w:tmpl w:val="B6AC5E1C"/>
@@ -4207,7 +5248,7 @@
       </w:pPr>
     </w:lvl>
   </w:abstractNum>
-  <w:abstractNum w:abstractNumId="3" w15:restartNumberingAfterBreak="0">
+  <w:abstractNum w:abstractNumId="5" w15:restartNumberingAfterBreak="0">
     <w:nsid w:val="496A32BB"/>
     <w:multiLevelType w:val="hybridMultilevel"/>
     <w:tmpl w:val="70C826F8"/>
@@ -4319,7 +5360,7 @@
       </w:rPr>
     </w:lvl>
   </w:abstractNum>
-  <w:abstractNum w:abstractNumId="4" w15:restartNumberingAfterBreak="0">
+  <w:abstractNum w:abstractNumId="6" w15:restartNumberingAfterBreak="0">
     <w:nsid w:val="4B14058D"/>
     <w:multiLevelType w:val="multilevel"/>
     <w:tmpl w:val="3809001F"/>
@@ -4405,7 +5446,7 @@
       </w:pPr>
     </w:lvl>
   </w:abstractNum>
-  <w:abstractNum w:abstractNumId="5" w15:restartNumberingAfterBreak="0">
+  <w:abstractNum w:abstractNumId="7" w15:restartNumberingAfterBreak="0">
     <w:nsid w:val="541F7D64"/>
     <w:multiLevelType w:val="multilevel"/>
     <w:tmpl w:val="A488A8CE"/>
@@ -4518,7 +5559,7 @@
       </w:rPr>
     </w:lvl>
   </w:abstractNum>
-  <w:abstractNum w:abstractNumId="6" w15:restartNumberingAfterBreak="0">
+  <w:abstractNum w:abstractNumId="8" w15:restartNumberingAfterBreak="0">
     <w:nsid w:val="6BB71903"/>
     <w:multiLevelType w:val="multilevel"/>
     <w:tmpl w:val="3809001F"/>
@@ -4638,22 +5679,28 @@
     </w:lvlOverride>
   </w:num>
   <w:num w:numId="3" w16cid:durableId="1256940674">
+    <w:abstractNumId w:val="4"/>
+  </w:num>
+  <w:num w:numId="4" w16cid:durableId="740102463">
+    <w:abstractNumId w:val="7"/>
+  </w:num>
+  <w:num w:numId="5" w16cid:durableId="1328094824">
+    <w:abstractNumId w:val="3"/>
+  </w:num>
+  <w:num w:numId="6" w16cid:durableId="377582995">
+    <w:abstractNumId w:val="6"/>
+  </w:num>
+  <w:num w:numId="7" w16cid:durableId="1371801392">
+    <w:abstractNumId w:val="8"/>
+  </w:num>
+  <w:num w:numId="8" w16cid:durableId="273368453">
+    <w:abstractNumId w:val="5"/>
+  </w:num>
+  <w:num w:numId="9" w16cid:durableId="1439563898">
     <w:abstractNumId w:val="2"/>
   </w:num>
-  <w:num w:numId="4" w16cid:durableId="740102463">
-    <w:abstractNumId w:val="5"/>
-  </w:num>
-  <w:num w:numId="5" w16cid:durableId="1328094824">
+  <w:num w:numId="10" w16cid:durableId="1882203982">
     <w:abstractNumId w:val="1"/>
-  </w:num>
-  <w:num w:numId="6" w16cid:durableId="377582995">
-    <w:abstractNumId w:val="4"/>
-  </w:num>
-  <w:num w:numId="7" w16cid:durableId="1371801392">
-    <w:abstractNumId w:val="6"/>
-  </w:num>
-  <w:num w:numId="8" w16cid:durableId="273368453">
-    <w:abstractNumId w:val="3"/>
   </w:num>
 </w:numbering>
 </file>
@@ -5163,7 +6210,6 @@
   <w:style w:type="character" w:default="1" w:styleId="DefaultParagraphFont">
     <w:name w:val="Default Paragraph Font"/>
     <w:uiPriority w:val="1"/>
-    <w:semiHidden/>
     <w:unhideWhenUsed/>
   </w:style>
   <w:style w:type="table" w:default="1" w:styleId="TableNormal">
@@ -5326,6 +6372,16 @@
       <w:ind w:left="720"/>
       <w:contextualSpacing/>
     </w:pPr>
+  </w:style>
+  <w:style w:type="character" w:styleId="PlaceholderText">
+    <w:name w:val="Placeholder Text"/>
+    <w:basedOn w:val="DefaultParagraphFont"/>
+    <w:uiPriority w:val="99"/>
+    <w:semiHidden/>
+    <w:rsid w:val="000F1771"/>
+    <w:rPr>
+      <w:color w:val="666666"/>
+    </w:rPr>
   </w:style>
 </w:styles>
 </file>

</xml_diff>

<commit_message>
revisi BAB I-IV metode SUS
Signed-off-by: Syifa' Ul Haq M <syifaulhaq80@gmail.com>
</commit_message>
<xml_diff>
--- a/Laporan/SKRIPSI/BAB II.docx
+++ b/Laporan/SKRIPSI/BAB II.docx
@@ -1,6 +1,6 @@
 
 <file path=word/document.xml><?xml version="1.0" encoding="utf-8"?>
-<w:document xmlns:wpc="http://schemas.microsoft.com/office/word/2010/wordprocessingCanvas" xmlns:cx="http://schemas.microsoft.com/office/drawing/2014/chartex" xmlns:cx1="http://schemas.microsoft.com/office/drawing/2015/9/8/chartex" xmlns:cx2="http://schemas.microsoft.com/office/drawing/2015/10/21/chartex" xmlns:cx3="http://schemas.microsoft.com/office/drawing/2016/5/9/chartex" xmlns:cx4="http://schemas.microsoft.com/office/drawing/2016/5/10/chartex" xmlns:cx5="http://schemas.microsoft.com/office/drawing/2016/5/11/chartex" xmlns:cx6="http://schemas.microsoft.com/office/drawing/2016/5/12/chartex" xmlns:cx7="http://schemas.microsoft.com/office/drawing/2016/5/13/chartex" xmlns:cx8="http://schemas.microsoft.com/office/drawing/2016/5/14/chartex" xmlns:mc="http://schemas.openxmlformats.org/markup-compatibility/2006" xmlns:aink="http://schemas.microsoft.com/office/drawing/2016/ink" xmlns:am3d="http://schemas.microsoft.com/office/drawing/2017/model3d" xmlns:o="urn:schemas-microsoft-com:office:office" xmlns:oel="http://schemas.microsoft.com/office/2019/extlst" xmlns:r="http://schemas.openxmlformats.org/officeDocument/2006/relationships" xmlns:m="http://schemas.openxmlformats.org/officeDocument/2006/math" xmlns:v="urn:schemas-microsoft-com:vml" xmlns:wp14="http://schemas.microsoft.com/office/word/2010/wordprocessingDrawing" xmlns:wp="http://schemas.openxmlformats.org/drawingml/2006/wordprocessingDrawing" xmlns:w10="urn:schemas-microsoft-com:office:word" xmlns:w="http://schemas.openxmlformats.org/wordprocessingml/2006/main" xmlns:w14="http://schemas.microsoft.com/office/word/2010/wordml" xmlns:w15="http://schemas.microsoft.com/office/word/2012/wordml" xmlns:w16cex="http://schemas.microsoft.com/office/word/2018/wordml/cex" xmlns:w16cid="http://schemas.microsoft.com/office/word/2016/wordml/cid" xmlns:w16="http://schemas.microsoft.com/office/word/2018/wordml" xmlns:w16sdtdh="http://schemas.microsoft.com/office/word/2020/wordml/sdtdatahash" xmlns:w16se="http://schemas.microsoft.com/office/word/2015/wordml/symex" xmlns:wpg="http://schemas.microsoft.com/office/word/2010/wordprocessingGroup" xmlns:wpi="http://schemas.microsoft.com/office/word/2010/wordprocessingInk" xmlns:wne="http://schemas.microsoft.com/office/word/2006/wordml" xmlns:wps="http://schemas.microsoft.com/office/word/2010/wordprocessingShape" mc:Ignorable="w14 w15 w16se w16cid w16 w16cex w16sdtdh wp14">
+<w:document xmlns:wpc="http://schemas.microsoft.com/office/word/2010/wordprocessingCanvas" xmlns:cx="http://schemas.microsoft.com/office/drawing/2014/chartex" xmlns:cx1="http://schemas.microsoft.com/office/drawing/2015/9/8/chartex" xmlns:cx2="http://schemas.microsoft.com/office/drawing/2015/10/21/chartex" xmlns:cx3="http://schemas.microsoft.com/office/drawing/2016/5/9/chartex" xmlns:cx4="http://schemas.microsoft.com/office/drawing/2016/5/10/chartex" xmlns:cx5="http://schemas.microsoft.com/office/drawing/2016/5/11/chartex" xmlns:cx6="http://schemas.microsoft.com/office/drawing/2016/5/12/chartex" xmlns:cx7="http://schemas.microsoft.com/office/drawing/2016/5/13/chartex" xmlns:cx8="http://schemas.microsoft.com/office/drawing/2016/5/14/chartex" xmlns:mc="http://schemas.openxmlformats.org/markup-compatibility/2006" xmlns:aink="http://schemas.microsoft.com/office/drawing/2016/ink" xmlns:am3d="http://schemas.microsoft.com/office/drawing/2017/model3d" xmlns:o="urn:schemas-microsoft-com:office:office" xmlns:oel="http://schemas.microsoft.com/office/2019/extlst" xmlns:r="http://schemas.openxmlformats.org/officeDocument/2006/relationships" xmlns:m="http://schemas.openxmlformats.org/officeDocument/2006/math" xmlns:v="urn:schemas-microsoft-com:vml" xmlns:wp14="http://schemas.microsoft.com/office/word/2010/wordprocessingDrawing" xmlns:wp="http://schemas.openxmlformats.org/drawingml/2006/wordprocessingDrawing" xmlns:w10="urn:schemas-microsoft-com:office:word" xmlns:w="http://schemas.openxmlformats.org/wordprocessingml/2006/main" xmlns:w14="http://schemas.microsoft.com/office/word/2010/wordml" xmlns:w15="http://schemas.microsoft.com/office/word/2012/wordml" xmlns:w16cex="http://schemas.microsoft.com/office/word/2018/wordml/cex" xmlns:w16cid="http://schemas.microsoft.com/office/word/2016/wordml/cid" xmlns:w16="http://schemas.microsoft.com/office/word/2018/wordml" xmlns:w16du="http://schemas.microsoft.com/office/word/2023/wordml/word16du" xmlns:w16sdtdh="http://schemas.microsoft.com/office/word/2020/wordml/sdtdatahash" xmlns:w16se="http://schemas.microsoft.com/office/word/2015/wordml/symex" xmlns:wpg="http://schemas.microsoft.com/office/word/2010/wordprocessingGroup" xmlns:wpi="http://schemas.microsoft.com/office/word/2010/wordprocessingInk" xmlns:wne="http://schemas.microsoft.com/office/word/2006/wordml" xmlns:wps="http://schemas.microsoft.com/office/word/2010/wordprocessingShape" mc:Ignorable="w14 w15 w16se w16cid w16 w16cex w16sdtdh w16du wp14">
   <w:body>
     <w:p>
       <w:pPr>
@@ -54,7 +54,6 @@
           <w:rFonts w:eastAsiaTheme="majorEastAsia" w:cstheme="majorBidi"/>
           <w:b/>
           <w:vanish/>
-          <w:color w:val="auto"/>
           <w:szCs w:val="26"/>
           <w:lang w:val="en-US"/>
         </w:rPr>
@@ -69,12 +68,15 @@
           <w:ilvl w:val="0"/>
           <w:numId w:val="1"/>
         </w:numPr>
-        <w:ind w:firstLine="0"/>
         <w:contextualSpacing w:val="0"/>
         <w:jc w:val="center"/>
         <w:outlineLvl w:val="1"/>
         <w:rPr>
-          <w:color w:val="auto"/>
+          <w:rFonts w:eastAsiaTheme="majorEastAsia" w:cstheme="majorBidi"/>
+          <w:b/>
+          <w:vanish/>
+          <w:szCs w:val="26"/>
+          <w:lang w:val="en-US"/>
         </w:rPr>
       </w:pPr>
     </w:p>
@@ -82,13 +84,11 @@
       <w:pPr>
         <w:pStyle w:val="Heading3"/>
         <w:rPr>
-          <w:color w:val="auto"/>
-          <w:lang w:val="en-US"/>
-        </w:rPr>
-      </w:pPr>
-      <w:r>
-        <w:rPr>
-          <w:color w:val="auto"/>
+          <w:lang w:val="en-US"/>
+        </w:rPr>
+      </w:pPr>
+      <w:r>
+        <w:rPr>
           <w:lang w:val="en-US"/>
         </w:rPr>
         <w:t>Monitoring Kegiatan Keagamaan</w:t>
@@ -370,14 +370,7 @@
         <w:rPr>
           <w:color w:val="auto"/>
         </w:rPr>
-        <w:t xml:space="preserve">onitoring perkembangan anak merupakan sistem berbasis web untuk mengontrol dan sebagai tolak ukur atas perkembangan anak saat berada di sekolah. Seluruh data yang disimpan di sistem </w:t>
-      </w:r>
-      <w:r>
-        <w:rPr>
-          <w:color w:val="auto"/>
-        </w:rPr>
-        <w:lastRenderedPageBreak/>
-        <w:t>monitoring terdapat oleh orang tua untuk melakukan evaluasi perkembangan anak saat di rumah.</w:t>
+        <w:t>onitoring perkembangan anak merupakan sistem berbasis web untuk mengontrol dan sebagai tolak ukur atas perkembangan anak saat berada di sekolah. Seluruh data yang disimpan di sistem monitoring terdapat oleh orang tua untuk melakukan evaluasi perkembangan anak saat di rumah.</w:t>
       </w:r>
     </w:p>
     <w:p>
@@ -393,6 +386,7 @@
           <w:color w:val="auto"/>
           <w:lang w:val="en-US"/>
         </w:rPr>
+        <w:lastRenderedPageBreak/>
         <w:t>Laravel</w:t>
       </w:r>
     </w:p>
@@ -1168,7 +1162,6 @@
           <w:color w:val="auto"/>
           <w:lang w:val="en-US"/>
         </w:rPr>
-        <w:lastRenderedPageBreak/>
         <w:t xml:space="preserve">Folder ini adalah tempat di mana </w:t>
       </w:r>
       <w:r>
@@ -1723,14 +1716,14 @@
         <w:rPr>
           <w:color w:val="auto"/>
         </w:rPr>
-        <w:t xml:space="preserve">keunggulan berupa skala </w:t>
+        <w:t xml:space="preserve">keunggulan berupa skala pengujian yang mudah dimengerti oleh responden, dapat dilakukan dengan jumlah sampel yang relatif kecil tetapi tetap dapat memberikan hasil yang dapat diandal kan, dapat </w:t>
       </w:r>
       <w:r>
         <w:rPr>
           <w:color w:val="auto"/>
         </w:rPr>
         <w:lastRenderedPageBreak/>
-        <w:t xml:space="preserve">pengujian yang mudah dimengerti oleh responden, dapat dilakukan dengan jumlah sampel yang relatif kecil tetapi tetap dapat memberikan hasil yang dapat diandal kan, dapat dilakukan secara efektif karena dapat membedakan antara perangkan lunak yang mampu digunakan ataupun tidak, serta melibatkan </w:t>
+        <w:t xml:space="preserve">dilakukan secara efektif karena dapat membedakan antara perangkan lunak yang mampu digunakan ataupun tidak, serta melibatkan </w:t>
       </w:r>
       <w:r>
         <w:rPr>
@@ -1745,1158 +1738,6 @@
           <w:color w:val="auto"/>
         </w:rPr>
         <w:t>.</w:t>
-      </w:r>
-    </w:p>
-    <w:p>
-      <w:pPr>
-        <w:ind w:left="63" w:firstLine="657"/>
-        <w:rPr>
-          <w:color w:val="auto"/>
-        </w:rPr>
-      </w:pPr>
-      <w:r>
-        <w:rPr>
-          <w:i/>
-          <w:iCs/>
-          <w:color w:val="auto"/>
-        </w:rPr>
-        <w:t>System Usability Scale</w:t>
-      </w:r>
-      <w:r>
-        <w:rPr>
-          <w:color w:val="auto"/>
-        </w:rPr>
-        <w:t xml:space="preserve"> (SUS) memiliki 10 jenis pertanyaan dengan menggunakan skala likert yang berfungsi untuk mengukur persepsi pengguna dalam menggunakan suatu sistem atau produk (Lewis, 2018; Brooke, 1995). Berikut merupakan deskripsi pertanyaan pada </w:t>
-      </w:r>
-      <w:r>
-        <w:rPr>
-          <w:i/>
-          <w:iCs/>
-          <w:color w:val="auto"/>
-        </w:rPr>
-        <w:t>System Usability Scale</w:t>
-      </w:r>
-      <w:r>
-        <w:rPr>
-          <w:color w:val="auto"/>
-        </w:rPr>
-        <w:t xml:space="preserve"> (SUS) </w:t>
-      </w:r>
-      <w:r>
-        <w:rPr>
-          <w:color w:val="auto"/>
-          <w:highlight w:val="yellow"/>
-        </w:rPr>
-        <w:t>pada Tabel</w:t>
-      </w:r>
-      <w:r>
-        <w:rPr>
-          <w:color w:val="auto"/>
-        </w:rPr>
-        <w:t xml:space="preserve"> </w:t>
-      </w:r>
-    </w:p>
-    <w:p>
-      <w:pPr>
-        <w:ind w:left="63" w:firstLine="657"/>
-        <w:rPr>
-          <w:color w:val="auto"/>
-          <w:lang w:val="en-US"/>
-        </w:rPr>
-      </w:pPr>
-    </w:p>
-    <w:tbl>
-      <w:tblPr>
-        <w:tblStyle w:val="TableGrid"/>
-        <w:tblW w:w="0" w:type="auto"/>
-        <w:tblInd w:w="63" w:type="dxa"/>
-        <w:tblLook w:val="04A0" w:firstRow="1" w:lastRow="0" w:firstColumn="1" w:lastColumn="0" w:noHBand="0" w:noVBand="1"/>
-      </w:tblPr>
-      <w:tblGrid>
-        <w:gridCol w:w="650"/>
-        <w:gridCol w:w="8467"/>
-      </w:tblGrid>
-      <w:tr>
-        <w:trPr>
-          <w:trHeight w:val="241"/>
-        </w:trPr>
-        <w:tc>
-          <w:tcPr>
-            <w:tcW w:w="650" w:type="dxa"/>
-            <w:vAlign w:val="center"/>
-          </w:tcPr>
-          <w:p>
-            <w:pPr>
-              <w:spacing w:line="240" w:lineRule="auto"/>
-              <w:ind w:firstLine="0"/>
-              <w:jc w:val="center"/>
-              <w:rPr>
-                <w:b/>
-                <w:bCs/>
-                <w:color w:val="auto"/>
-                <w:sz w:val="24"/>
-                <w:szCs w:val="24"/>
-                <w:lang w:val="en-US"/>
-              </w:rPr>
-            </w:pPr>
-            <w:r>
-              <w:rPr>
-                <w:b/>
-                <w:bCs/>
-                <w:color w:val="auto"/>
-                <w:sz w:val="24"/>
-                <w:szCs w:val="24"/>
-                <w:lang w:val="en-US"/>
-              </w:rPr>
-              <w:t>No.</w:t>
-            </w:r>
-          </w:p>
-        </w:tc>
-        <w:tc>
-          <w:tcPr>
-            <w:tcW w:w="8467" w:type="dxa"/>
-            <w:vAlign w:val="center"/>
-          </w:tcPr>
-          <w:p>
-            <w:pPr>
-              <w:spacing w:line="240" w:lineRule="auto"/>
-              <w:ind w:firstLine="0"/>
-              <w:jc w:val="left"/>
-              <w:rPr>
-                <w:b/>
-                <w:bCs/>
-                <w:color w:val="auto"/>
-                <w:sz w:val="24"/>
-                <w:szCs w:val="24"/>
-                <w:lang w:val="en-US"/>
-              </w:rPr>
-            </w:pPr>
-            <w:r>
-              <w:rPr>
-                <w:b/>
-                <w:bCs/>
-                <w:color w:val="auto"/>
-                <w:sz w:val="24"/>
-                <w:szCs w:val="24"/>
-                <w:lang w:val="en-US"/>
-              </w:rPr>
-              <w:t>Pertanyaan</w:t>
-            </w:r>
-          </w:p>
-        </w:tc>
-      </w:tr>
-      <w:tr>
-        <w:tc>
-          <w:tcPr>
-            <w:tcW w:w="650" w:type="dxa"/>
-            <w:vAlign w:val="center"/>
-          </w:tcPr>
-          <w:p>
-            <w:pPr>
-              <w:spacing w:line="240" w:lineRule="auto"/>
-              <w:ind w:firstLine="0"/>
-              <w:jc w:val="center"/>
-              <w:rPr>
-                <w:b/>
-                <w:bCs/>
-                <w:color w:val="auto"/>
-                <w:sz w:val="24"/>
-                <w:szCs w:val="24"/>
-                <w:lang w:val="en-US"/>
-              </w:rPr>
-            </w:pPr>
-            <w:r>
-              <w:rPr>
-                <w:b/>
-                <w:bCs/>
-                <w:color w:val="auto"/>
-                <w:sz w:val="24"/>
-                <w:szCs w:val="24"/>
-                <w:lang w:val="en-US"/>
-              </w:rPr>
-              <w:t>1</w:t>
-            </w:r>
-          </w:p>
-        </w:tc>
-        <w:tc>
-          <w:tcPr>
-            <w:tcW w:w="8467" w:type="dxa"/>
-            <w:vAlign w:val="center"/>
-          </w:tcPr>
-          <w:p>
-            <w:pPr>
-              <w:spacing w:line="240" w:lineRule="auto"/>
-              <w:ind w:firstLine="0"/>
-              <w:jc w:val="left"/>
-              <w:rPr>
-                <w:color w:val="auto"/>
-              </w:rPr>
-            </w:pPr>
-            <w:r>
-              <w:rPr>
-                <w:color w:val="auto"/>
-              </w:rPr>
-              <w:t>Saya berpikir akan menggunakan sistem ini lagi.</w:t>
-            </w:r>
-          </w:p>
-        </w:tc>
-      </w:tr>
-      <w:tr>
-        <w:tc>
-          <w:tcPr>
-            <w:tcW w:w="650" w:type="dxa"/>
-            <w:vAlign w:val="center"/>
-          </w:tcPr>
-          <w:p>
-            <w:pPr>
-              <w:spacing w:line="240" w:lineRule="auto"/>
-              <w:ind w:firstLine="0"/>
-              <w:jc w:val="center"/>
-              <w:rPr>
-                <w:b/>
-                <w:bCs/>
-                <w:color w:val="auto"/>
-                <w:sz w:val="24"/>
-                <w:szCs w:val="24"/>
-                <w:lang w:val="en-US"/>
-              </w:rPr>
-            </w:pPr>
-            <w:r>
-              <w:rPr>
-                <w:b/>
-                <w:bCs/>
-                <w:color w:val="auto"/>
-                <w:sz w:val="24"/>
-                <w:szCs w:val="24"/>
-                <w:lang w:val="en-US"/>
-              </w:rPr>
-              <w:t>2</w:t>
-            </w:r>
-          </w:p>
-        </w:tc>
-        <w:tc>
-          <w:tcPr>
-            <w:tcW w:w="8467" w:type="dxa"/>
-            <w:vAlign w:val="center"/>
-          </w:tcPr>
-          <w:p>
-            <w:pPr>
-              <w:spacing w:line="240" w:lineRule="auto"/>
-              <w:ind w:firstLine="0"/>
-              <w:jc w:val="left"/>
-              <w:rPr>
-                <w:color w:val="auto"/>
-                <w:sz w:val="24"/>
-                <w:szCs w:val="24"/>
-                <w:lang w:val="en-US"/>
-              </w:rPr>
-            </w:pPr>
-            <w:r>
-              <w:t>Saya merasa sistem ini rumit untuk digunakan.</w:t>
-            </w:r>
-          </w:p>
-        </w:tc>
-      </w:tr>
-      <w:tr>
-        <w:tc>
-          <w:tcPr>
-            <w:tcW w:w="650" w:type="dxa"/>
-            <w:vAlign w:val="center"/>
-          </w:tcPr>
-          <w:p>
-            <w:pPr>
-              <w:spacing w:line="240" w:lineRule="auto"/>
-              <w:ind w:firstLine="0"/>
-              <w:jc w:val="center"/>
-              <w:rPr>
-                <w:b/>
-                <w:bCs/>
-                <w:color w:val="auto"/>
-                <w:sz w:val="24"/>
-                <w:szCs w:val="24"/>
-                <w:lang w:val="en-US"/>
-              </w:rPr>
-            </w:pPr>
-            <w:r>
-              <w:rPr>
-                <w:b/>
-                <w:bCs/>
-                <w:color w:val="auto"/>
-                <w:sz w:val="24"/>
-                <w:szCs w:val="24"/>
-                <w:lang w:val="en-US"/>
-              </w:rPr>
-              <w:t>3</w:t>
-            </w:r>
-          </w:p>
-        </w:tc>
-        <w:tc>
-          <w:tcPr>
-            <w:tcW w:w="8467" w:type="dxa"/>
-            <w:vAlign w:val="center"/>
-          </w:tcPr>
-          <w:p>
-            <w:pPr>
-              <w:spacing w:line="240" w:lineRule="auto"/>
-              <w:ind w:firstLine="0"/>
-              <w:jc w:val="left"/>
-              <w:rPr>
-                <w:color w:val="auto"/>
-                <w:sz w:val="24"/>
-                <w:szCs w:val="24"/>
-                <w:lang w:val="en-US"/>
-              </w:rPr>
-            </w:pPr>
-            <w:r>
-              <w:t>Saya merasa sistem ini mudah digunakan.</w:t>
-            </w:r>
-          </w:p>
-        </w:tc>
-      </w:tr>
-      <w:tr>
-        <w:tc>
-          <w:tcPr>
-            <w:tcW w:w="650" w:type="dxa"/>
-            <w:vAlign w:val="center"/>
-          </w:tcPr>
-          <w:p>
-            <w:pPr>
-              <w:spacing w:line="240" w:lineRule="auto"/>
-              <w:ind w:firstLine="0"/>
-              <w:jc w:val="center"/>
-              <w:rPr>
-                <w:b/>
-                <w:bCs/>
-                <w:color w:val="auto"/>
-                <w:sz w:val="24"/>
-                <w:szCs w:val="24"/>
-                <w:lang w:val="en-US"/>
-              </w:rPr>
-            </w:pPr>
-            <w:r>
-              <w:rPr>
-                <w:b/>
-                <w:bCs/>
-                <w:color w:val="auto"/>
-                <w:sz w:val="24"/>
-                <w:szCs w:val="24"/>
-                <w:lang w:val="en-US"/>
-              </w:rPr>
-              <w:t>4</w:t>
-            </w:r>
-          </w:p>
-        </w:tc>
-        <w:tc>
-          <w:tcPr>
-            <w:tcW w:w="8467" w:type="dxa"/>
-            <w:vAlign w:val="center"/>
-          </w:tcPr>
-          <w:p>
-            <w:pPr>
-              <w:spacing w:line="240" w:lineRule="auto"/>
-              <w:ind w:firstLine="0"/>
-              <w:jc w:val="left"/>
-              <w:rPr>
-                <w:color w:val="auto"/>
-                <w:sz w:val="24"/>
-                <w:szCs w:val="24"/>
-                <w:lang w:val="en-US"/>
-              </w:rPr>
-            </w:pPr>
-            <w:r>
-              <w:t>Saya membutuhkan bantuan dari orang lain atau teknisi dalam menggunakan sistem ini.</w:t>
-            </w:r>
-          </w:p>
-        </w:tc>
-      </w:tr>
-      <w:tr>
-        <w:tc>
-          <w:tcPr>
-            <w:tcW w:w="650" w:type="dxa"/>
-            <w:vAlign w:val="center"/>
-          </w:tcPr>
-          <w:p>
-            <w:pPr>
-              <w:spacing w:line="240" w:lineRule="auto"/>
-              <w:ind w:firstLine="0"/>
-              <w:jc w:val="center"/>
-              <w:rPr>
-                <w:b/>
-                <w:bCs/>
-                <w:color w:val="auto"/>
-                <w:sz w:val="24"/>
-                <w:szCs w:val="24"/>
-                <w:lang w:val="en-US"/>
-              </w:rPr>
-            </w:pPr>
-            <w:r>
-              <w:rPr>
-                <w:b/>
-                <w:bCs/>
-                <w:color w:val="auto"/>
-                <w:sz w:val="24"/>
-                <w:szCs w:val="24"/>
-                <w:lang w:val="en-US"/>
-              </w:rPr>
-              <w:t>5</w:t>
-            </w:r>
-          </w:p>
-        </w:tc>
-        <w:tc>
-          <w:tcPr>
-            <w:tcW w:w="8467" w:type="dxa"/>
-            <w:vAlign w:val="center"/>
-          </w:tcPr>
-          <w:p>
-            <w:pPr>
-              <w:spacing w:line="240" w:lineRule="auto"/>
-              <w:ind w:firstLine="0"/>
-              <w:jc w:val="left"/>
-              <w:rPr>
-                <w:color w:val="auto"/>
-                <w:sz w:val="24"/>
-                <w:szCs w:val="24"/>
-                <w:lang w:val="en-US"/>
-              </w:rPr>
-            </w:pPr>
-            <w:r>
-              <w:t>Saya merasa fitur-fitur sistem ini berjalan dengan semestinya.</w:t>
-            </w:r>
-          </w:p>
-        </w:tc>
-      </w:tr>
-      <w:tr>
-        <w:tc>
-          <w:tcPr>
-            <w:tcW w:w="650" w:type="dxa"/>
-            <w:vAlign w:val="center"/>
-          </w:tcPr>
-          <w:p>
-            <w:pPr>
-              <w:spacing w:line="240" w:lineRule="auto"/>
-              <w:ind w:firstLine="0"/>
-              <w:jc w:val="center"/>
-              <w:rPr>
-                <w:b/>
-                <w:bCs/>
-                <w:color w:val="auto"/>
-                <w:sz w:val="24"/>
-                <w:szCs w:val="24"/>
-                <w:lang w:val="en-US"/>
-              </w:rPr>
-            </w:pPr>
-            <w:r>
-              <w:rPr>
-                <w:b/>
-                <w:bCs/>
-                <w:color w:val="auto"/>
-                <w:sz w:val="24"/>
-                <w:szCs w:val="24"/>
-                <w:lang w:val="en-US"/>
-              </w:rPr>
-              <w:t>6</w:t>
-            </w:r>
-          </w:p>
-        </w:tc>
-        <w:tc>
-          <w:tcPr>
-            <w:tcW w:w="8467" w:type="dxa"/>
-            <w:vAlign w:val="center"/>
-          </w:tcPr>
-          <w:p>
-            <w:pPr>
-              <w:spacing w:line="240" w:lineRule="auto"/>
-              <w:ind w:firstLine="0"/>
-              <w:jc w:val="left"/>
-              <w:rPr>
-                <w:color w:val="auto"/>
-                <w:sz w:val="24"/>
-                <w:szCs w:val="24"/>
-                <w:lang w:val="en-US"/>
-              </w:rPr>
-            </w:pPr>
-            <w:r>
-              <w:t>Saya merasa ada banyak hal yang tidak konsisten (tidak serasi pada sistem ini).</w:t>
-            </w:r>
-          </w:p>
-        </w:tc>
-      </w:tr>
-      <w:tr>
-        <w:tc>
-          <w:tcPr>
-            <w:tcW w:w="650" w:type="dxa"/>
-            <w:vAlign w:val="center"/>
-          </w:tcPr>
-          <w:p>
-            <w:pPr>
-              <w:spacing w:line="240" w:lineRule="auto"/>
-              <w:ind w:firstLine="0"/>
-              <w:jc w:val="center"/>
-              <w:rPr>
-                <w:b/>
-                <w:bCs/>
-                <w:color w:val="auto"/>
-                <w:sz w:val="24"/>
-                <w:szCs w:val="24"/>
-                <w:lang w:val="en-US"/>
-              </w:rPr>
-            </w:pPr>
-            <w:r>
-              <w:rPr>
-                <w:b/>
-                <w:bCs/>
-                <w:color w:val="auto"/>
-                <w:sz w:val="24"/>
-                <w:szCs w:val="24"/>
-                <w:lang w:val="en-US"/>
-              </w:rPr>
-              <w:t>7</w:t>
-            </w:r>
-          </w:p>
-        </w:tc>
-        <w:tc>
-          <w:tcPr>
-            <w:tcW w:w="8467" w:type="dxa"/>
-            <w:vAlign w:val="center"/>
-          </w:tcPr>
-          <w:p>
-            <w:pPr>
-              <w:spacing w:line="240" w:lineRule="auto"/>
-              <w:ind w:firstLine="0"/>
-              <w:jc w:val="left"/>
-              <w:rPr>
-                <w:color w:val="auto"/>
-                <w:sz w:val="24"/>
-                <w:szCs w:val="24"/>
-                <w:lang w:val="en-US"/>
-              </w:rPr>
-            </w:pPr>
-            <w:r>
-              <w:t>Saya merasa orang lain akan memahami cara menggunakan sistem ini dengan cepat.</w:t>
-            </w:r>
-          </w:p>
-        </w:tc>
-      </w:tr>
-      <w:tr>
-        <w:tc>
-          <w:tcPr>
-            <w:tcW w:w="650" w:type="dxa"/>
-            <w:vAlign w:val="center"/>
-          </w:tcPr>
-          <w:p>
-            <w:pPr>
-              <w:spacing w:line="240" w:lineRule="auto"/>
-              <w:ind w:firstLine="0"/>
-              <w:jc w:val="center"/>
-              <w:rPr>
-                <w:b/>
-                <w:bCs/>
-                <w:color w:val="auto"/>
-                <w:lang w:val="en-US"/>
-              </w:rPr>
-            </w:pPr>
-            <w:r>
-              <w:rPr>
-                <w:b/>
-                <w:bCs/>
-                <w:color w:val="auto"/>
-                <w:lang w:val="en-US"/>
-              </w:rPr>
-              <w:t>8</w:t>
-            </w:r>
-          </w:p>
-        </w:tc>
-        <w:tc>
-          <w:tcPr>
-            <w:tcW w:w="8467" w:type="dxa"/>
-            <w:vAlign w:val="center"/>
-          </w:tcPr>
-          <w:p>
-            <w:pPr>
-              <w:spacing w:line="240" w:lineRule="auto"/>
-              <w:ind w:firstLine="0"/>
-              <w:jc w:val="left"/>
-              <w:rPr>
-                <w:color w:val="auto"/>
-                <w:lang w:val="en-US"/>
-              </w:rPr>
-            </w:pPr>
-            <w:r>
-              <w:t>Saya merasa sistem ini membingungkan.</w:t>
-            </w:r>
-          </w:p>
-        </w:tc>
-      </w:tr>
-      <w:tr>
-        <w:tc>
-          <w:tcPr>
-            <w:tcW w:w="650" w:type="dxa"/>
-            <w:vAlign w:val="center"/>
-          </w:tcPr>
-          <w:p>
-            <w:pPr>
-              <w:spacing w:line="240" w:lineRule="auto"/>
-              <w:ind w:firstLine="0"/>
-              <w:jc w:val="center"/>
-              <w:rPr>
-                <w:b/>
-                <w:bCs/>
-                <w:color w:val="auto"/>
-                <w:lang w:val="en-US"/>
-              </w:rPr>
-            </w:pPr>
-            <w:r>
-              <w:rPr>
-                <w:b/>
-                <w:bCs/>
-                <w:color w:val="auto"/>
-                <w:lang w:val="en-US"/>
-              </w:rPr>
-              <w:t>9</w:t>
-            </w:r>
-          </w:p>
-        </w:tc>
-        <w:tc>
-          <w:tcPr>
-            <w:tcW w:w="8467" w:type="dxa"/>
-            <w:vAlign w:val="center"/>
-          </w:tcPr>
-          <w:p>
-            <w:pPr>
-              <w:spacing w:line="240" w:lineRule="auto"/>
-              <w:ind w:firstLine="0"/>
-              <w:jc w:val="left"/>
-              <w:rPr>
-                <w:color w:val="auto"/>
-                <w:lang w:val="en-US"/>
-              </w:rPr>
-            </w:pPr>
-            <w:r>
-              <w:t>Saya merasa tidak ada hambatan dalam menggunakan sistem ini.</w:t>
-            </w:r>
-          </w:p>
-        </w:tc>
-      </w:tr>
-      <w:tr>
-        <w:tc>
-          <w:tcPr>
-            <w:tcW w:w="650" w:type="dxa"/>
-            <w:vAlign w:val="center"/>
-          </w:tcPr>
-          <w:p>
-            <w:pPr>
-              <w:spacing w:line="240" w:lineRule="auto"/>
-              <w:ind w:firstLine="0"/>
-              <w:jc w:val="center"/>
-              <w:rPr>
-                <w:b/>
-                <w:bCs/>
-                <w:color w:val="auto"/>
-                <w:lang w:val="en-US"/>
-              </w:rPr>
-            </w:pPr>
-            <w:r>
-              <w:rPr>
-                <w:b/>
-                <w:bCs/>
-                <w:color w:val="auto"/>
-                <w:lang w:val="en-US"/>
-              </w:rPr>
-              <w:t>10</w:t>
-            </w:r>
-          </w:p>
-        </w:tc>
-        <w:tc>
-          <w:tcPr>
-            <w:tcW w:w="8467" w:type="dxa"/>
-            <w:vAlign w:val="center"/>
-          </w:tcPr>
-          <w:p>
-            <w:pPr>
-              <w:spacing w:line="240" w:lineRule="auto"/>
-              <w:ind w:firstLine="0"/>
-              <w:jc w:val="left"/>
-              <w:rPr>
-                <w:color w:val="auto"/>
-                <w:lang w:val="en-US"/>
-              </w:rPr>
-            </w:pPr>
-            <w:r>
-              <w:t>Saya perlu membiasakan diri terlebih dahulu sebelum menggunakan sistem ini.</w:t>
-            </w:r>
-          </w:p>
-        </w:tc>
-      </w:tr>
-    </w:tbl>
-    <w:p>
-      <w:pPr>
-        <w:ind w:left="720" w:firstLine="0"/>
-        <w:rPr>
-          <w:color w:val="auto"/>
-          <w:lang w:val="en-ID"/>
-        </w:rPr>
-      </w:pPr>
-      <w:bookmarkStart w:id="1" w:name="sharfina"/>
-      <w:r>
-        <w:rPr>
-          <w:color w:val="auto"/>
-          <w:highlight w:val="yellow"/>
-          <w:lang w:val="en-ID"/>
-        </w:rPr>
-        <w:t>Z. Sharfina and H. B. Santoso</w:t>
-      </w:r>
-      <w:bookmarkEnd w:id="1"/>
-      <w:r>
-        <w:rPr>
-          <w:color w:val="auto"/>
-          <w:highlight w:val="yellow"/>
-          <w:lang w:val="en-ID"/>
-        </w:rPr>
-        <w:t>, “An Indonesian adaptation of the System Usability Scale (SUS),” in International Conference on Advanced Computer Science and Information Systems, ICACSIS 2016, 2017, pp. 145–148.</w:t>
-      </w:r>
-    </w:p>
-    <w:p>
-      <w:pPr>
-        <w:ind w:left="63" w:firstLine="657"/>
-        <w:rPr>
-          <w:color w:val="auto"/>
-          <w:lang w:val="en-US"/>
-        </w:rPr>
-      </w:pPr>
-    </w:p>
-    <w:p>
-      <w:pPr>
-        <w:ind w:left="63" w:firstLine="657"/>
-        <w:rPr>
-          <w:color w:val="auto"/>
-        </w:rPr>
-      </w:pPr>
-      <w:r>
-        <w:rPr>
-          <w:color w:val="auto"/>
-        </w:rPr>
-        <w:t xml:space="preserve">Adapun pengolahan kuesioner SUS dengan menggunakan aturan perhitungan sebagai berikut (Susilo, 2019): </w:t>
-      </w:r>
-    </w:p>
-    <w:p>
-      <w:pPr>
-        <w:ind w:left="63" w:firstLine="657"/>
-        <w:rPr>
-          <w:color w:val="auto"/>
-        </w:rPr>
-      </w:pPr>
-      <w:r>
-        <w:rPr>
-          <w:color w:val="auto"/>
-        </w:rPr>
-        <w:t xml:space="preserve">1. Setiap pertanyaan dengan nomor ganjil, maka skor akan dikurangi 1. </w:t>
-      </w:r>
-    </w:p>
-    <w:p>
-      <w:pPr>
-        <w:ind w:left="63" w:firstLine="657"/>
-        <w:rPr>
-          <w:color w:val="auto"/>
-        </w:rPr>
-      </w:pPr>
-      <w:r>
-        <w:rPr>
-          <w:color w:val="auto"/>
-        </w:rPr>
-        <w:t xml:space="preserve">2. Setiap pertanyaan dengan nomor genap, maka 5 akan dikurangi skor. </w:t>
-      </w:r>
-    </w:p>
-    <w:p>
-      <w:pPr>
-        <w:ind w:left="63" w:firstLine="657"/>
-        <w:rPr>
-          <w:color w:val="auto"/>
-        </w:rPr>
-      </w:pPr>
-      <w:r>
-        <w:rPr>
-          <w:color w:val="auto"/>
-        </w:rPr>
-        <w:t xml:space="preserve">3. Skor SUS yang telah dijumlahkan, kemudian dikalikan dengan 2,5. </w:t>
-      </w:r>
-    </w:p>
-    <w:p>
-      <w:pPr>
-        <w:ind w:left="63" w:firstLine="657"/>
-        <w:rPr>
-          <w:color w:val="auto"/>
-        </w:rPr>
-      </w:pPr>
-      <w:r>
-        <w:rPr>
-          <w:color w:val="auto"/>
-        </w:rPr>
-        <w:t xml:space="preserve">Setelah melakukan perhitungan sesuai dengan aturan, kemudian dilakukan perhitungan skor rata-rata dengan rumus berikut (Susilo, 2019). </w:t>
-      </w:r>
-    </w:p>
-    <w:p>
-      <w:pPr>
-        <w:ind w:left="63" w:firstLine="657"/>
-        <w:jc w:val="center"/>
-        <w:rPr>
-          <w:b/>
-          <w:bCs/>
-          <w:color w:val="auto"/>
-          <w:sz w:val="28"/>
-          <w:szCs w:val="28"/>
-        </w:rPr>
-      </w:pPr>
-      <w:r>
-        <w:rPr>
-          <w:b/>
-          <w:bCs/>
-          <w:i/>
-          <w:iCs/>
-          <w:color w:val="auto"/>
-          <w:sz w:val="28"/>
-          <w:szCs w:val="28"/>
-        </w:rPr>
-        <w:t>x</w:t>
-      </w:r>
-      <w:r>
-        <w:rPr>
-          <w:rFonts w:cs="Times New Roman"/>
-          <w:b/>
-          <w:bCs/>
-          <w:i/>
-          <w:iCs/>
-          <w:color w:val="auto"/>
-          <w:sz w:val="28"/>
-          <w:szCs w:val="28"/>
-        </w:rPr>
-        <w:t>̄</w:t>
-      </w:r>
-      <w:r>
-        <w:rPr>
-          <w:rFonts w:cs="Times New Roman"/>
-          <w:b/>
-          <w:bCs/>
-          <w:i/>
-          <w:iCs/>
-          <w:color w:val="auto"/>
-          <w:sz w:val="28"/>
-          <w:szCs w:val="28"/>
-        </w:rPr>
-        <w:t xml:space="preserve"> =</w:t>
-      </w:r>
-      <w:r>
-        <w:rPr>
-          <w:rFonts w:cs="Times New Roman"/>
-          <w:b/>
-          <w:bCs/>
-          <w:color w:val="auto"/>
-          <w:sz w:val="28"/>
-          <w:szCs w:val="28"/>
-        </w:rPr>
-        <w:t xml:space="preserve"> </w:t>
-      </w:r>
-      <m:oMath>
-        <m:f>
-          <m:fPr>
-            <m:ctrlPr>
-              <w:rPr>
-                <w:rFonts w:ascii="Cambria Math" w:hAnsi="Cambria Math" w:cs="Times New Roman"/>
-                <w:b/>
-                <w:bCs/>
-                <w:i/>
-                <w:color w:val="auto"/>
-                <w:sz w:val="28"/>
-                <w:szCs w:val="28"/>
-              </w:rPr>
-            </m:ctrlPr>
-          </m:fPr>
-          <m:num>
-            <m:nary>
-              <m:naryPr>
-                <m:chr m:val="∑"/>
-                <m:limLoc m:val="undOvr"/>
-                <m:subHide m:val="1"/>
-                <m:supHide m:val="1"/>
-                <m:ctrlPr>
-                  <w:rPr>
-                    <w:rFonts w:ascii="Cambria Math" w:hAnsi="Cambria Math" w:cs="Times New Roman"/>
-                    <w:b/>
-                    <w:bCs/>
-                    <w:i/>
-                    <w:color w:val="auto"/>
-                    <w:sz w:val="28"/>
-                    <w:szCs w:val="28"/>
-                  </w:rPr>
-                </m:ctrlPr>
-              </m:naryPr>
-              <m:sub/>
-              <m:sup/>
-              <m:e>
-                <m:r>
-                  <m:rPr>
-                    <m:sty m:val="bi"/>
-                  </m:rPr>
-                  <w:rPr>
-                    <w:rFonts w:ascii="Cambria Math" w:hAnsi="Cambria Math" w:cs="Times New Roman"/>
-                    <w:color w:val="auto"/>
-                    <w:sz w:val="28"/>
-                    <w:szCs w:val="28"/>
-                  </w:rPr>
-                  <m:t>x</m:t>
-                </m:r>
-              </m:e>
-            </m:nary>
-          </m:num>
-          <m:den>
-            <m:r>
-              <m:rPr>
-                <m:sty m:val="bi"/>
-              </m:rPr>
-              <w:rPr>
-                <w:rFonts w:ascii="Cambria Math" w:hAnsi="Cambria Math" w:cs="Times New Roman"/>
-                <w:color w:val="auto"/>
-                <w:sz w:val="28"/>
-                <w:szCs w:val="28"/>
-              </w:rPr>
-              <m:t>n</m:t>
-            </m:r>
-          </m:den>
-        </m:f>
-      </m:oMath>
-    </w:p>
-    <w:p>
-      <w:pPr>
-        <w:ind w:left="63" w:firstLine="657"/>
-        <w:jc w:val="center"/>
-        <w:rPr>
-          <w:color w:val="auto"/>
-        </w:rPr>
-      </w:pPr>
-      <w:r>
-        <w:rPr>
-          <w:noProof/>
-        </w:rPr>
-        <w:drawing>
-          <wp:inline distT="0" distB="0" distL="0" distR="0" wp14:anchorId="42FD8CEF" wp14:editId="34861495">
-            <wp:extent cx="1630680" cy="723900"/>
-            <wp:effectExtent l="0" t="0" r="0" b="0"/>
-            <wp:docPr id="1597671770" name="Picture 2"/>
-            <wp:cNvGraphicFramePr>
-              <a:graphicFrameLocks xmlns:a="http://schemas.openxmlformats.org/drawingml/2006/main" noChangeAspect="1"/>
-            </wp:cNvGraphicFramePr>
-            <a:graphic xmlns:a="http://schemas.openxmlformats.org/drawingml/2006/main">
-              <a:graphicData uri="http://schemas.openxmlformats.org/drawingml/2006/picture">
-                <pic:pic xmlns:pic="http://schemas.openxmlformats.org/drawingml/2006/picture">
-                  <pic:nvPicPr>
-                    <pic:cNvPr id="0" name="Picture 3"/>
-                    <pic:cNvPicPr>
-                      <a:picLocks noChangeAspect="1" noChangeArrowheads="1"/>
-                    </pic:cNvPicPr>
-                  </pic:nvPicPr>
-                  <pic:blipFill>
-                    <a:blip r:embed="rId5">
-                      <a:extLst>
-                        <a:ext uri="{28A0092B-C50C-407E-A947-70E740481C1C}">
-                          <a14:useLocalDpi xmlns:a14="http://schemas.microsoft.com/office/drawing/2010/main" val="0"/>
-                        </a:ext>
-                      </a:extLst>
-                    </a:blip>
-                    <a:srcRect/>
-                    <a:stretch>
-                      <a:fillRect/>
-                    </a:stretch>
-                  </pic:blipFill>
-                  <pic:spPr bwMode="auto">
-                    <a:xfrm>
-                      <a:off x="0" y="0"/>
-                      <a:ext cx="1630680" cy="723900"/>
-                    </a:xfrm>
-                    <a:prstGeom prst="rect">
-                      <a:avLst/>
-                    </a:prstGeom>
-                    <a:noFill/>
-                    <a:ln>
-                      <a:noFill/>
-                    </a:ln>
-                  </pic:spPr>
-                </pic:pic>
-              </a:graphicData>
-            </a:graphic>
-          </wp:inline>
-        </w:drawing>
-      </w:r>
-    </w:p>
-    <w:p>
-      <w:pPr>
-        <w:ind w:left="63" w:firstLine="657"/>
-        <w:rPr>
-          <w:color w:val="auto"/>
-        </w:rPr>
-      </w:pPr>
-      <w:r>
-        <w:rPr>
-          <w:color w:val="auto"/>
-        </w:rPr>
-        <w:t xml:space="preserve">Keterangan: </w:t>
-      </w:r>
-    </w:p>
-    <w:p>
-      <w:pPr>
-        <w:ind w:left="63" w:firstLine="657"/>
-        <w:rPr>
-          <w:color w:val="auto"/>
-        </w:rPr>
-      </w:pPr>
-      <w:r>
-        <w:rPr>
-          <w:i/>
-          <w:iCs/>
-          <w:color w:val="auto"/>
-        </w:rPr>
-        <w:lastRenderedPageBreak/>
-        <w:t>x</w:t>
-      </w:r>
-      <w:r>
-        <w:rPr>
-          <w:rFonts w:cs="Times New Roman"/>
-          <w:i/>
-          <w:iCs/>
-          <w:color w:val="auto"/>
-        </w:rPr>
-        <w:t>̄</w:t>
-      </w:r>
-      <w:r>
-        <w:rPr>
-          <w:i/>
-          <w:iCs/>
-          <w:color w:val="auto"/>
-        </w:rPr>
-        <w:t xml:space="preserve"> </w:t>
-      </w:r>
-      <w:r>
-        <w:rPr>
-          <w:color w:val="auto"/>
-        </w:rPr>
-        <w:t xml:space="preserve">= skor rata-rata </w:t>
-      </w:r>
-    </w:p>
-    <w:p>
-      <w:pPr>
-        <w:ind w:left="63" w:firstLine="657"/>
-        <w:rPr>
-          <w:color w:val="auto"/>
-        </w:rPr>
-      </w:pPr>
-      <w:r>
-        <w:rPr>
-          <w:color w:val="auto"/>
-        </w:rPr>
-        <w:t>∑</w:t>
-      </w:r>
-      <w:r>
-        <w:rPr>
-          <w:i/>
-          <w:iCs/>
-          <w:color w:val="auto"/>
-        </w:rPr>
-        <w:t>x</w:t>
-      </w:r>
-      <w:r>
-        <w:rPr>
-          <w:color w:val="auto"/>
-        </w:rPr>
-        <w:t xml:space="preserve"> = jumlah skor sus </w:t>
-      </w:r>
-    </w:p>
-    <w:p>
-      <w:pPr>
-        <w:ind w:left="63" w:firstLine="657"/>
-        <w:rPr>
-          <w:color w:val="auto"/>
-        </w:rPr>
-      </w:pPr>
-      <w:r>
-        <w:rPr>
-          <w:color w:val="auto"/>
-        </w:rPr>
-        <w:t xml:space="preserve">n = jumlah responden </w:t>
-      </w:r>
-    </w:p>
-    <w:p>
-      <w:pPr>
-        <w:ind w:left="63" w:firstLine="657"/>
-        <w:rPr>
-          <w:color w:val="auto"/>
-        </w:rPr>
-      </w:pPr>
-      <w:r>
-        <w:rPr>
-          <w:color w:val="auto"/>
-        </w:rPr>
-        <w:t>Dalam menentukan kesimpulan dari rata-rata skor sus, dapat dilakukan penyesuaian dengan penilaian SUS sebagai berikut pada Gambar  (Susilo, 2019).</w:t>
-      </w:r>
-    </w:p>
-    <w:p>
-      <w:pPr>
-        <w:ind w:left="63" w:firstLine="657"/>
-        <w:jc w:val="center"/>
-        <w:rPr>
-          <w:color w:val="auto"/>
-          <w:lang w:val="en-US"/>
-        </w:rPr>
-      </w:pPr>
-      <w:r>
-        <w:rPr>
-          <w:noProof/>
-        </w:rPr>
-        <w:drawing>
-          <wp:inline distT="0" distB="0" distL="0" distR="0" wp14:anchorId="4770949B" wp14:editId="3E33EA4F">
-            <wp:extent cx="4739640" cy="1579880"/>
-            <wp:effectExtent l="0" t="0" r="0" b="0"/>
-            <wp:docPr id="2136150008" name="Picture 1"/>
-            <wp:cNvGraphicFramePr>
-              <a:graphicFrameLocks xmlns:a="http://schemas.openxmlformats.org/drawingml/2006/main" noChangeAspect="1"/>
-            </wp:cNvGraphicFramePr>
-            <a:graphic xmlns:a="http://schemas.openxmlformats.org/drawingml/2006/main">
-              <a:graphicData uri="http://schemas.openxmlformats.org/drawingml/2006/picture">
-                <pic:pic xmlns:pic="http://schemas.openxmlformats.org/drawingml/2006/picture">
-                  <pic:nvPicPr>
-                    <pic:cNvPr id="0" name="Picture 1"/>
-                    <pic:cNvPicPr>
-                      <a:picLocks noChangeAspect="1" noChangeArrowheads="1"/>
-                    </pic:cNvPicPr>
-                  </pic:nvPicPr>
-                  <pic:blipFill>
-                    <a:blip r:embed="rId6">
-                      <a:extLst>
-                        <a:ext uri="{28A0092B-C50C-407E-A947-70E740481C1C}">
-                          <a14:useLocalDpi xmlns:a14="http://schemas.microsoft.com/office/drawing/2010/main" val="0"/>
-                        </a:ext>
-                      </a:extLst>
-                    </a:blip>
-                    <a:srcRect/>
-                    <a:stretch>
-                      <a:fillRect/>
-                    </a:stretch>
-                  </pic:blipFill>
-                  <pic:spPr bwMode="auto">
-                    <a:xfrm>
-                      <a:off x="0" y="0"/>
-                      <a:ext cx="4739640" cy="1579880"/>
-                    </a:xfrm>
-                    <a:prstGeom prst="rect">
-                      <a:avLst/>
-                    </a:prstGeom>
-                    <a:noFill/>
-                    <a:ln>
-                      <a:noFill/>
-                    </a:ln>
-                  </pic:spPr>
-                </pic:pic>
-              </a:graphicData>
-            </a:graphic>
-          </wp:inline>
-        </w:drawing>
       </w:r>
     </w:p>
     <w:p>
@@ -3996,14 +2837,7 @@
               <w:rPr>
                 <w:lang w:val="sv-SE"/>
               </w:rPr>
-              <w:t xml:space="preserve">Framework </w:t>
-            </w:r>
-            <w:r>
-              <w:rPr>
-                <w:lang w:val="sv-SE"/>
-              </w:rPr>
-              <w:lastRenderedPageBreak/>
-              <w:t>Codeigniter</w:t>
+              <w:t>Framework Codeigniter</w:t>
             </w:r>
             <w:r>
               <w:rPr>
@@ -4076,7 +2910,6 @@
               <w:rPr>
                 <w:lang w:val="sv-SE"/>
               </w:rPr>
-              <w:lastRenderedPageBreak/>
               <w:t>Muhamad Fikri Al Farizi</w:t>
             </w:r>
             <w:r>
@@ -4200,7 +3033,6 @@
               <w:rPr>
                 <w:lang w:val="sv-SE"/>
               </w:rPr>
-              <w:lastRenderedPageBreak/>
               <w:t>rekapitulasi hasil belajar</w:t>
             </w:r>
             <w:r>
@@ -4264,7 +3096,6 @@
               <w:rPr>
                 <w:lang w:val="sv-SE"/>
               </w:rPr>
-              <w:lastRenderedPageBreak/>
               <w:t>Laporan digunakan orang tua dan guru untuk mempermudah mendapatkan informasi data administrasi dan kegiatan santri selama ada di pondok pesantren.</w:t>
             </w:r>
           </w:p>
@@ -4523,7 +3354,15 @@
           <w:color w:val="auto"/>
           <w:lang w:val="id-ID"/>
         </w:rPr>
-        <w:t xml:space="preserve"> yang dilaporkan harian</w:t>
+        <w:t xml:space="preserve"> yang dilaporkan </w:t>
+      </w:r>
+      <w:r>
+        <w:rPr>
+          <w:color w:val="auto"/>
+          <w:lang w:val="id-ID"/>
+        </w:rPr>
+        <w:lastRenderedPageBreak/>
+        <w:t>harian</w:t>
       </w:r>
       <w:r>
         <w:rPr>
@@ -4714,7 +3553,7 @@
 </file>
 
 <file path=word/numbering.xml><?xml version="1.0" encoding="utf-8"?>
-<w:numbering xmlns:wpc="http://schemas.microsoft.com/office/word/2010/wordprocessingCanvas" xmlns:cx="http://schemas.microsoft.com/office/drawing/2014/chartex" xmlns:cx1="http://schemas.microsoft.com/office/drawing/2015/9/8/chartex" xmlns:cx2="http://schemas.microsoft.com/office/drawing/2015/10/21/chartex" xmlns:cx3="http://schemas.microsoft.com/office/drawing/2016/5/9/chartex" xmlns:cx4="http://schemas.microsoft.com/office/drawing/2016/5/10/chartex" xmlns:cx5="http://schemas.microsoft.com/office/drawing/2016/5/11/chartex" xmlns:cx6="http://schemas.microsoft.com/office/drawing/2016/5/12/chartex" xmlns:cx7="http://schemas.microsoft.com/office/drawing/2016/5/13/chartex" xmlns:cx8="http://schemas.microsoft.com/office/drawing/2016/5/14/chartex" xmlns:mc="http://schemas.openxmlformats.org/markup-compatibility/2006" xmlns:aink="http://schemas.microsoft.com/office/drawing/2016/ink" xmlns:am3d="http://schemas.microsoft.com/office/drawing/2017/model3d" xmlns:o="urn:schemas-microsoft-com:office:office" xmlns:oel="http://schemas.microsoft.com/office/2019/extlst" xmlns:r="http://schemas.openxmlformats.org/officeDocument/2006/relationships" xmlns:m="http://schemas.openxmlformats.org/officeDocument/2006/math" xmlns:v="urn:schemas-microsoft-com:vml" xmlns:wp14="http://schemas.microsoft.com/office/word/2010/wordprocessingDrawing" xmlns:wp="http://schemas.openxmlformats.org/drawingml/2006/wordprocessingDrawing" xmlns:w10="urn:schemas-microsoft-com:office:word" xmlns:w="http://schemas.openxmlformats.org/wordprocessingml/2006/main" xmlns:w14="http://schemas.microsoft.com/office/word/2010/wordml" xmlns:w15="http://schemas.microsoft.com/office/word/2012/wordml" xmlns:w16cex="http://schemas.microsoft.com/office/word/2018/wordml/cex" xmlns:w16cid="http://schemas.microsoft.com/office/word/2016/wordml/cid" xmlns:w16="http://schemas.microsoft.com/office/word/2018/wordml" xmlns:w16sdtdh="http://schemas.microsoft.com/office/word/2020/wordml/sdtdatahash" xmlns:w16se="http://schemas.microsoft.com/office/word/2015/wordml/symex" xmlns:wpg="http://schemas.microsoft.com/office/word/2010/wordprocessingGroup" xmlns:wpi="http://schemas.microsoft.com/office/word/2010/wordprocessingInk" xmlns:wne="http://schemas.microsoft.com/office/word/2006/wordml" xmlns:wps="http://schemas.microsoft.com/office/word/2010/wordprocessingShape" mc:Ignorable="w14 w15 w16se w16cid w16 w16cex w16sdtdh wp14">
+<w:numbering xmlns:wpc="http://schemas.microsoft.com/office/word/2010/wordprocessingCanvas" xmlns:cx="http://schemas.microsoft.com/office/drawing/2014/chartex" xmlns:cx1="http://schemas.microsoft.com/office/drawing/2015/9/8/chartex" xmlns:cx2="http://schemas.microsoft.com/office/drawing/2015/10/21/chartex" xmlns:cx3="http://schemas.microsoft.com/office/drawing/2016/5/9/chartex" xmlns:cx4="http://schemas.microsoft.com/office/drawing/2016/5/10/chartex" xmlns:cx5="http://schemas.microsoft.com/office/drawing/2016/5/11/chartex" xmlns:cx6="http://schemas.microsoft.com/office/drawing/2016/5/12/chartex" xmlns:cx7="http://schemas.microsoft.com/office/drawing/2016/5/13/chartex" xmlns:cx8="http://schemas.microsoft.com/office/drawing/2016/5/14/chartex" xmlns:mc="http://schemas.openxmlformats.org/markup-compatibility/2006" xmlns:aink="http://schemas.microsoft.com/office/drawing/2016/ink" xmlns:am3d="http://schemas.microsoft.com/office/drawing/2017/model3d" xmlns:o="urn:schemas-microsoft-com:office:office" xmlns:oel="http://schemas.microsoft.com/office/2019/extlst" xmlns:r="http://schemas.openxmlformats.org/officeDocument/2006/relationships" xmlns:m="http://schemas.openxmlformats.org/officeDocument/2006/math" xmlns:v="urn:schemas-microsoft-com:vml" xmlns:wp14="http://schemas.microsoft.com/office/word/2010/wordprocessingDrawing" xmlns:wp="http://schemas.openxmlformats.org/drawingml/2006/wordprocessingDrawing" xmlns:w10="urn:schemas-microsoft-com:office:word" xmlns:w="http://schemas.openxmlformats.org/wordprocessingml/2006/main" xmlns:w14="http://schemas.microsoft.com/office/word/2010/wordml" xmlns:w15="http://schemas.microsoft.com/office/word/2012/wordml" xmlns:w16cex="http://schemas.microsoft.com/office/word/2018/wordml/cex" xmlns:w16cid="http://schemas.microsoft.com/office/word/2016/wordml/cid" xmlns:w16="http://schemas.microsoft.com/office/word/2018/wordml" xmlns:w16du="http://schemas.microsoft.com/office/word/2023/wordml/word16du" xmlns:w16sdtdh="http://schemas.microsoft.com/office/word/2020/wordml/sdtdatahash" xmlns:w16se="http://schemas.microsoft.com/office/word/2015/wordml/symex" xmlns:wpg="http://schemas.microsoft.com/office/word/2010/wordprocessingGroup" xmlns:wpi="http://schemas.microsoft.com/office/word/2010/wordprocessingInk" xmlns:wne="http://schemas.microsoft.com/office/word/2006/wordml" xmlns:wps="http://schemas.microsoft.com/office/word/2010/wordprocessingShape" mc:Ignorable="w14 w15 w16se w16cid w16 w16cex w16sdtdh w16du wp14">
   <w:abstractNum w:abstractNumId="0" w15:restartNumberingAfterBreak="0">
     <w:nsid w:val="0A201CD5"/>
     <w:multiLevelType w:val="multilevel"/>
@@ -5706,7 +4545,7 @@
 </file>
 
 <file path=word/styles.xml><?xml version="1.0" encoding="utf-8"?>
-<w:styles xmlns:mc="http://schemas.openxmlformats.org/markup-compatibility/2006" xmlns:r="http://schemas.openxmlformats.org/officeDocument/2006/relationships" xmlns:w="http://schemas.openxmlformats.org/wordprocessingml/2006/main" xmlns:w14="http://schemas.microsoft.com/office/word/2010/wordml" xmlns:w15="http://schemas.microsoft.com/office/word/2012/wordml" xmlns:w16cex="http://schemas.microsoft.com/office/word/2018/wordml/cex" xmlns:w16cid="http://schemas.microsoft.com/office/word/2016/wordml/cid" xmlns:w16="http://schemas.microsoft.com/office/word/2018/wordml" xmlns:w16sdtdh="http://schemas.microsoft.com/office/word/2020/wordml/sdtdatahash" xmlns:w16se="http://schemas.microsoft.com/office/word/2015/wordml/symex" mc:Ignorable="w14 w15 w16se w16cid w16 w16cex w16sdtdh">
+<w:styles xmlns:mc="http://schemas.openxmlformats.org/markup-compatibility/2006" xmlns:r="http://schemas.openxmlformats.org/officeDocument/2006/relationships" xmlns:w="http://schemas.openxmlformats.org/wordprocessingml/2006/main" xmlns:w14="http://schemas.microsoft.com/office/word/2010/wordml" xmlns:w15="http://schemas.microsoft.com/office/word/2012/wordml" xmlns:w16cex="http://schemas.microsoft.com/office/word/2018/wordml/cex" xmlns:w16cid="http://schemas.microsoft.com/office/word/2016/wordml/cid" xmlns:w16="http://schemas.microsoft.com/office/word/2018/wordml" xmlns:w16du="http://schemas.microsoft.com/office/word/2023/wordml/word16du" xmlns:w16sdtdh="http://schemas.microsoft.com/office/word/2020/wordml/sdtdatahash" xmlns:w16se="http://schemas.microsoft.com/office/word/2015/wordml/symex" mc:Ignorable="w14 w15 w16se w16cid w16 w16cex w16sdtdh w16du">
   <w:docDefaults>
     <w:rPrDefault>
       <w:rPr>
@@ -6210,6 +5049,7 @@
   <w:style w:type="character" w:default="1" w:styleId="DefaultParagraphFont">
     <w:name w:val="Default Paragraph Font"/>
     <w:uiPriority w:val="1"/>
+    <w:semiHidden/>
     <w:unhideWhenUsed/>
   </w:style>
   <w:style w:type="table" w:default="1" w:styleId="TableNormal">

</xml_diff>